<commit_message>
Update for Winter 2025.
</commit_message>
<xml_diff>
--- a/outline/MiCM Workshop Outline - Intro to Python (Part 1).docx
+++ b/outline/MiCM Workshop Outline - Intro to Python (Part 1).docx
@@ -1,6 +1,6 @@
 
 <file path=word/document.xml><?xml version="1.0" encoding="utf-8"?>
-<w:document xmlns:wpc="http://schemas.microsoft.com/office/word/2010/wordprocessingCanvas" xmlns:cx="http://schemas.microsoft.com/office/drawing/2014/chartex" xmlns:cx1="http://schemas.microsoft.com/office/drawing/2015/9/8/chartex" xmlns:cx2="http://schemas.microsoft.com/office/drawing/2015/10/21/chartex" xmlns:cx3="http://schemas.microsoft.com/office/drawing/2016/5/9/chartex" xmlns:cx4="http://schemas.microsoft.com/office/drawing/2016/5/10/chartex" xmlns:cx5="http://schemas.microsoft.com/office/drawing/2016/5/11/chartex" xmlns:cx6="http://schemas.microsoft.com/office/drawing/2016/5/12/chartex" xmlns:cx7="http://schemas.microsoft.com/office/drawing/2016/5/13/chartex" xmlns:cx8="http://schemas.microsoft.com/office/drawing/2016/5/14/chartex" xmlns:mc="http://schemas.openxmlformats.org/markup-compatibility/2006" xmlns:aink="http://schemas.microsoft.com/office/drawing/2016/ink" xmlns:am3d="http://schemas.microsoft.com/office/drawing/2017/model3d" xmlns:o="urn:schemas-microsoft-com:office:office" xmlns:oel="http://schemas.microsoft.com/office/2019/extlst" xmlns:r="http://schemas.openxmlformats.org/officeDocument/2006/relationships" xmlns:m="http://schemas.openxmlformats.org/officeDocument/2006/math" xmlns:v="urn:schemas-microsoft-com:vml" xmlns:wp14="http://schemas.microsoft.com/office/word/2010/wordprocessingDrawing" xmlns:wp="http://schemas.openxmlformats.org/drawingml/2006/wordprocessingDrawing" xmlns:w10="urn:schemas-microsoft-com:office:word" xmlns:w="http://schemas.openxmlformats.org/wordprocessingml/2006/main" xmlns:w14="http://schemas.microsoft.com/office/word/2010/wordml" xmlns:w15="http://schemas.microsoft.com/office/word/2012/wordml" xmlns:w16cex="http://schemas.microsoft.com/office/word/2018/wordml/cex" xmlns:w16cid="http://schemas.microsoft.com/office/word/2016/wordml/cid" xmlns:w16="http://schemas.microsoft.com/office/word/2018/wordml" xmlns:w16du="http://schemas.microsoft.com/office/word/2023/wordml/word16du" xmlns:w16sdtdh="http://schemas.microsoft.com/office/word/2020/wordml/sdtdatahash" xmlns:w16se="http://schemas.microsoft.com/office/word/2015/wordml/symex" xmlns:wpg="http://schemas.microsoft.com/office/word/2010/wordprocessingGroup" xmlns:wpi="http://schemas.microsoft.com/office/word/2010/wordprocessingInk" xmlns:wne="http://schemas.microsoft.com/office/word/2006/wordml" xmlns:wps="http://schemas.microsoft.com/office/word/2010/wordprocessingShape" mc:Ignorable="w14 w15 w16se w16cid w16 w16cex w16sdtdh w16du wp14">
+<w:document xmlns:wpc="http://schemas.microsoft.com/office/word/2010/wordprocessingCanvas" xmlns:cx="http://schemas.microsoft.com/office/drawing/2014/chartex" xmlns:cx1="http://schemas.microsoft.com/office/drawing/2015/9/8/chartex" xmlns:cx2="http://schemas.microsoft.com/office/drawing/2015/10/21/chartex" xmlns:cx3="http://schemas.microsoft.com/office/drawing/2016/5/9/chartex" xmlns:cx4="http://schemas.microsoft.com/office/drawing/2016/5/10/chartex" xmlns:cx5="http://schemas.microsoft.com/office/drawing/2016/5/11/chartex" xmlns:cx6="http://schemas.microsoft.com/office/drawing/2016/5/12/chartex" xmlns:cx7="http://schemas.microsoft.com/office/drawing/2016/5/13/chartex" xmlns:cx8="http://schemas.microsoft.com/office/drawing/2016/5/14/chartex" xmlns:mc="http://schemas.openxmlformats.org/markup-compatibility/2006" xmlns:aink="http://schemas.microsoft.com/office/drawing/2016/ink" xmlns:am3d="http://schemas.microsoft.com/office/drawing/2017/model3d" xmlns:o="urn:schemas-microsoft-com:office:office" xmlns:oel="http://schemas.microsoft.com/office/2019/extlst" xmlns:r="http://schemas.openxmlformats.org/officeDocument/2006/relationships" xmlns:m="http://schemas.openxmlformats.org/officeDocument/2006/math" xmlns:v="urn:schemas-microsoft-com:vml" xmlns:wp14="http://schemas.microsoft.com/office/word/2010/wordprocessingDrawing" xmlns:wp="http://schemas.openxmlformats.org/drawingml/2006/wordprocessingDrawing" xmlns:w10="urn:schemas-microsoft-com:office:word" xmlns:w="http://schemas.openxmlformats.org/wordprocessingml/2006/main" xmlns:w14="http://schemas.microsoft.com/office/word/2010/wordml" xmlns:w15="http://schemas.microsoft.com/office/word/2012/wordml" xmlns:w16cex="http://schemas.microsoft.com/office/word/2018/wordml/cex" xmlns:w16cid="http://schemas.microsoft.com/office/word/2016/wordml/cid" xmlns:w16="http://schemas.microsoft.com/office/word/2018/wordml" xmlns:w16du="http://schemas.microsoft.com/office/word/2023/wordml/word16du" xmlns:w16sdtdh="http://schemas.microsoft.com/office/word/2020/wordml/sdtdatahash" xmlns:w16sdtfl="http://schemas.microsoft.com/office/word/2024/wordml/sdtformatlock" xmlns:w16se="http://schemas.microsoft.com/office/word/2015/wordml/symex" xmlns:wpg="http://schemas.microsoft.com/office/word/2010/wordprocessingGroup" xmlns:wpi="http://schemas.microsoft.com/office/word/2010/wordprocessingInk" xmlns:wne="http://schemas.microsoft.com/office/word/2006/wordml" xmlns:wps="http://schemas.microsoft.com/office/word/2010/wordprocessingShape" mc:Ignorable="w14 w15 w16se w16cid w16 w16cex w16sdtdh w16sdtfl w16du wp14">
   <w:body>
     <w:p>
       <w:pPr>
@@ -248,15 +248,16 @@
         </w:rPr>
         <w:t xml:space="preserve">Registration link: </w:t>
       </w:r>
-      <w:hyperlink r:id="rId8" w:tooltip="https://involvement.mcgill.ca/event/273420" w:history="1">
+      <w:hyperlink r:id="rId8" w:history="1">
         <w:r>
           <w:rPr>
             <w:rStyle w:val="Hyperlink"/>
+            <w:rFonts w:eastAsia="Calibri"/>
             <w:b/>
             <w:bCs/>
             <w:lang w:val="en-CA"/>
           </w:rPr>
-          <w:t>https://involvement.mcgill.ca/event/273420</w:t>
+          <w:t>https://involvement.mcgill.ca/event/288033</w:t>
         </w:r>
       </w:hyperlink>
     </w:p>
@@ -286,7 +287,7 @@
           <w:bCs/>
           <w:lang w:val="en-CA"/>
         </w:rPr>
-        <w:t>2</w:t>
+        <w:t>4</w:t>
       </w:r>
       <w:r>
         <w:rPr>
@@ -533,7 +534,7 @@
         <w:rPr>
           <w:lang w:val="en-CA"/>
         </w:rPr>
-        <w:t>In this 2-hour workshop, participants will be introduced to the basics of programming in Python. Students will journey from the basics of creating variables to writing code that can perform simple tasks. This workshop will teach participants how to write simple programs in Python and understand basic existing code.</w:t>
+        <w:t>In this 4-hour workshop, participants will be introduced to the basics of programming in Python. Students will journey from the beginnings of creating variables and performing simple mathematical operations to writing code that can perform fundamental tasks and wrapping this code into functions. Participants will learn how to write the important building blocks that make up complex programs.</w:t>
       </w:r>
     </w:p>
     <w:p>
@@ -617,9 +618,9 @@
         <w:pStyle w:val="ListParagraph"/>
         <w:numPr>
           <w:ilvl w:val="0"/>
-          <w:numId w:val="7"/>
-        </w:numPr>
-        <w:spacing w:line="240" w:lineRule="auto"/>
+          <w:numId w:val="10"/>
+        </w:numPr>
+        <w:spacing w:after="200" w:line="360" w:lineRule="auto"/>
         <w:rPr>
           <w:lang w:val="en-CA"/>
         </w:rPr>
@@ -636,9 +637,9 @@
         <w:pStyle w:val="ListParagraph"/>
         <w:numPr>
           <w:ilvl w:val="0"/>
-          <w:numId w:val="7"/>
-        </w:numPr>
-        <w:spacing w:line="240" w:lineRule="auto"/>
+          <w:numId w:val="10"/>
+        </w:numPr>
+        <w:spacing w:after="200" w:line="360" w:lineRule="auto"/>
         <w:rPr>
           <w:lang w:val="en-CA"/>
         </w:rPr>
@@ -655,9 +656,9 @@
         <w:pStyle w:val="ListParagraph"/>
         <w:numPr>
           <w:ilvl w:val="0"/>
-          <w:numId w:val="7"/>
-        </w:numPr>
-        <w:spacing w:line="240" w:lineRule="auto"/>
+          <w:numId w:val="10"/>
+        </w:numPr>
+        <w:spacing w:after="200" w:line="360" w:lineRule="auto"/>
         <w:rPr>
           <w:lang w:val="en-CA"/>
         </w:rPr>
@@ -671,14 +672,22 @@
     </w:p>
     <w:p>
       <w:pPr>
+        <w:pStyle w:val="ListParagraph"/>
+        <w:numPr>
+          <w:ilvl w:val="0"/>
+          <w:numId w:val="10"/>
+        </w:numPr>
         <w:spacing w:after="200" w:line="360" w:lineRule="auto"/>
         <w:rPr>
-          <w:rFonts w:eastAsia="Calibri"/>
-          <w:b/>
-          <w:bCs/>
-          <w:lang w:val="en-CA"/>
-        </w:rPr>
-      </w:pPr>
+          <w:lang w:val="en-CA"/>
+        </w:rPr>
+      </w:pPr>
+      <w:r>
+        <w:rPr>
+          <w:lang w:val="en-CA"/>
+        </w:rPr>
+        <w:t>Define functions to create repeatable units of behaviour.</w:t>
+      </w:r>
     </w:p>
     <w:p>
       <w:pPr>
@@ -722,16 +731,25 @@
           <w:bCs/>
           <w:lang w:val="en-CA"/>
         </w:rPr>
-        <w:t xml:space="preserve">Module 1 – Introduction to </w:t>
-      </w:r>
-      <w:r>
-        <w:rPr>
-          <w:rFonts w:eastAsia="Calibri"/>
-          <w:b/>
-          <w:bCs/>
-          <w:lang w:val="en-CA"/>
-        </w:rPr>
-        <w:t>Python</w:t>
+        <w:t xml:space="preserve">Module </w:t>
+      </w:r>
+      <w:r>
+        <w:rPr>
+          <w:rFonts w:eastAsia="Calibri"/>
+          <w:b/>
+          <w:bCs/>
+          <w:lang w:val="en-CA"/>
+        </w:rPr>
+        <w:t>1</w:t>
+      </w:r>
+      <w:r>
+        <w:rPr>
+          <w:rFonts w:eastAsia="Calibri"/>
+          <w:b/>
+          <w:bCs/>
+          <w:lang w:val="en-CA"/>
+        </w:rPr>
+        <w:t xml:space="preserve"> – Python Basics</w:t>
       </w:r>
       <w:r>
         <w:rPr>
@@ -749,16 +767,25 @@
           <w:bCs/>
           <w:lang w:val="en-CA"/>
         </w:rPr>
-        <w:t>1</w:t>
-      </w:r>
-      <w:r>
-        <w:rPr>
-          <w:rFonts w:eastAsia="Calibri"/>
-          <w:b/>
-          <w:bCs/>
-          <w:lang w:val="en-CA"/>
-        </w:rPr>
-        <w:t>0 minutes)</w:t>
+        <w:t xml:space="preserve">45 </w:t>
+      </w:r>
+      <w:r>
+        <w:rPr>
+          <w:rFonts w:eastAsia="Calibri"/>
+          <w:b/>
+          <w:bCs/>
+          <w:lang w:val="en-CA"/>
+        </w:rPr>
+        <w:t>minutes</w:t>
+      </w:r>
+      <w:r>
+        <w:rPr>
+          <w:rFonts w:eastAsia="Calibri"/>
+          <w:b/>
+          <w:bCs/>
+          <w:lang w:val="en-CA"/>
+        </w:rPr>
+        <w:t>)</w:t>
       </w:r>
     </w:p>
     <w:p>
@@ -779,7 +806,7 @@
           <w:rFonts w:eastAsia="Calibri"/>
           <w:lang w:val="en-CA"/>
         </w:rPr>
-        <w:t>Welcome to Python</w:t>
+        <w:t>Foundations of Python - A Brief Overview of Types and Variables</w:t>
       </w:r>
     </w:p>
     <w:p>
@@ -800,7 +827,7 @@
           <w:rFonts w:eastAsia="Calibri"/>
           <w:lang w:val="en-CA"/>
         </w:rPr>
-        <w:t>What is Python?</w:t>
+        <w:t>Primitive Data Types (int, float, bool, string)</w:t>
       </w:r>
     </w:p>
     <w:p>
@@ -821,14 +848,8 @@
           <w:rFonts w:eastAsia="Calibri"/>
           <w:lang w:val="en-CA"/>
         </w:rPr>
-        <w:t>Python</w:t>
-      </w:r>
-      <w:r>
-        <w:rPr>
-          <w:rFonts w:eastAsia="Calibri"/>
-          <w:lang w:val="en-CA"/>
-        </w:rPr>
-        <w:t xml:space="preserve"> Installations</w:t>
+        <w:lastRenderedPageBreak/>
+        <w:t>Variables</w:t>
       </w:r>
     </w:p>
     <w:p>
@@ -849,7 +870,196 @@
           <w:rFonts w:eastAsia="Calibri"/>
           <w:lang w:val="en-CA"/>
         </w:rPr>
-        <w:t>Tools for Using Python</w:t>
+        <w:t>Collection Data Types (tuples, lists, dictionaries)</w:t>
+      </w:r>
+    </w:p>
+    <w:p>
+      <w:pPr>
+        <w:pStyle w:val="ListParagraph"/>
+        <w:numPr>
+          <w:ilvl w:val="2"/>
+          <w:numId w:val="2"/>
+        </w:numPr>
+        <w:spacing w:before="240" w:line="360" w:lineRule="auto"/>
+        <w:rPr>
+          <w:rFonts w:eastAsia="Calibri"/>
+          <w:lang w:val="en-CA"/>
+        </w:rPr>
+      </w:pPr>
+      <w:r>
+        <w:rPr>
+          <w:rFonts w:eastAsia="Calibri"/>
+          <w:lang w:val="en-CA"/>
+        </w:rPr>
+        <w:t>Introduction to Functions (Function as a Machine)</w:t>
+      </w:r>
+    </w:p>
+    <w:p>
+      <w:pPr>
+        <w:pStyle w:val="ListParagraph"/>
+        <w:numPr>
+          <w:ilvl w:val="1"/>
+          <w:numId w:val="2"/>
+        </w:numPr>
+        <w:spacing w:before="240" w:line="360" w:lineRule="auto"/>
+        <w:rPr>
+          <w:rFonts w:eastAsia="Calibri"/>
+          <w:lang w:val="en-CA"/>
+        </w:rPr>
+      </w:pPr>
+      <w:r>
+        <w:rPr>
+          <w:rFonts w:eastAsia="Calibri"/>
+          <w:lang w:val="en-CA"/>
+        </w:rPr>
+        <w:t>Numbers and Comparisons</w:t>
+      </w:r>
+    </w:p>
+    <w:p>
+      <w:pPr>
+        <w:pStyle w:val="ListParagraph"/>
+        <w:numPr>
+          <w:ilvl w:val="2"/>
+          <w:numId w:val="2"/>
+        </w:numPr>
+        <w:spacing w:before="240" w:line="360" w:lineRule="auto"/>
+        <w:rPr>
+          <w:rFonts w:eastAsia="Calibri"/>
+          <w:lang w:val="en-CA"/>
+        </w:rPr>
+      </w:pPr>
+      <w:r>
+        <w:rPr>
+          <w:rFonts w:eastAsia="Calibri"/>
+          <w:lang w:val="en-CA"/>
+        </w:rPr>
+        <w:t>Mathematical Operations</w:t>
+      </w:r>
+    </w:p>
+    <w:p>
+      <w:pPr>
+        <w:pStyle w:val="ListParagraph"/>
+        <w:numPr>
+          <w:ilvl w:val="2"/>
+          <w:numId w:val="2"/>
+        </w:numPr>
+        <w:spacing w:before="240" w:line="360" w:lineRule="auto"/>
+        <w:rPr>
+          <w:rFonts w:eastAsia="Calibri"/>
+          <w:lang w:val="en-CA"/>
+        </w:rPr>
+      </w:pPr>
+      <w:r>
+        <w:rPr>
+          <w:rFonts w:eastAsia="Calibri"/>
+          <w:lang w:val="en-CA"/>
+        </w:rPr>
+        <w:t>Booleans</w:t>
+      </w:r>
+    </w:p>
+    <w:p>
+      <w:pPr>
+        <w:pStyle w:val="ListParagraph"/>
+        <w:numPr>
+          <w:ilvl w:val="1"/>
+          <w:numId w:val="2"/>
+        </w:numPr>
+        <w:spacing w:before="240" w:line="360" w:lineRule="auto"/>
+        <w:rPr>
+          <w:rFonts w:eastAsia="Calibri"/>
+          <w:lang w:val="en-CA"/>
+        </w:rPr>
+      </w:pPr>
+      <w:r>
+        <w:rPr>
+          <w:rFonts w:eastAsia="Calibri"/>
+          <w:lang w:val="en-CA"/>
+        </w:rPr>
+        <w:t>Intro to Control Flow and Loops (if, while and for)</w:t>
+      </w:r>
+    </w:p>
+    <w:p>
+      <w:pPr>
+        <w:pStyle w:val="ListParagraph"/>
+        <w:numPr>
+          <w:ilvl w:val="2"/>
+          <w:numId w:val="2"/>
+        </w:numPr>
+        <w:spacing w:before="240" w:line="360" w:lineRule="auto"/>
+        <w:rPr>
+          <w:rFonts w:eastAsia="Calibri"/>
+          <w:lang w:val="en-CA"/>
+        </w:rPr>
+      </w:pPr>
+      <w:r>
+        <w:rPr>
+          <w:rFonts w:eastAsia="Calibri"/>
+          <w:lang w:val="en-CA"/>
+        </w:rPr>
+        <w:t>Control Flow: the if Statement</w:t>
+      </w:r>
+    </w:p>
+    <w:p>
+      <w:pPr>
+        <w:pStyle w:val="ListParagraph"/>
+        <w:numPr>
+          <w:ilvl w:val="2"/>
+          <w:numId w:val="2"/>
+        </w:numPr>
+        <w:spacing w:before="240" w:line="360" w:lineRule="auto"/>
+        <w:rPr>
+          <w:rFonts w:eastAsia="Calibri"/>
+          <w:lang w:val="en-CA"/>
+        </w:rPr>
+      </w:pPr>
+      <w:r>
+        <w:rPr>
+          <w:rFonts w:eastAsia="Calibri"/>
+          <w:lang w:val="en-CA"/>
+        </w:rPr>
+        <w:t>while Loops</w:t>
+      </w:r>
+    </w:p>
+    <w:p>
+      <w:pPr>
+        <w:pStyle w:val="ListParagraph"/>
+        <w:numPr>
+          <w:ilvl w:val="2"/>
+          <w:numId w:val="2"/>
+        </w:numPr>
+        <w:spacing w:before="240" w:line="360" w:lineRule="auto"/>
+        <w:rPr>
+          <w:rFonts w:eastAsia="Calibri"/>
+          <w:lang w:val="en-CA"/>
+        </w:rPr>
+      </w:pPr>
+      <w:r>
+        <w:rPr>
+          <w:rFonts w:eastAsia="Calibri"/>
+          <w:lang w:val="en-CA"/>
+        </w:rPr>
+        <w:t>Iteration with for Loops</w:t>
+      </w:r>
+    </w:p>
+    <w:p>
+      <w:pPr>
+        <w:pStyle w:val="ListParagraph"/>
+        <w:numPr>
+          <w:ilvl w:val="1"/>
+          <w:numId w:val="2"/>
+        </w:numPr>
+        <w:spacing w:before="240" w:line="360" w:lineRule="auto"/>
+        <w:rPr>
+          <w:rFonts w:eastAsia="Calibri"/>
+          <w:lang w:val="en-CA"/>
+        </w:rPr>
+      </w:pPr>
+      <w:r>
+        <w:rPr>
+          <w:rFonts w:eastAsia="Calibri"/>
+          <w:lang w:val="en-CA"/>
+        </w:rPr>
+        <w:t>Exercise: Numbers and Loops for Unit Conversion</w:t>
       </w:r>
     </w:p>
     <w:p>
@@ -874,825 +1084,802 @@
           <w:bCs/>
           <w:lang w:val="en-CA"/>
         </w:rPr>
+        <w:t xml:space="preserve">Module </w:t>
+      </w:r>
+      <w:r>
+        <w:rPr>
+          <w:rFonts w:eastAsia="Calibri"/>
+          <w:b/>
+          <w:bCs/>
+          <w:lang w:val="en-CA"/>
+        </w:rPr>
+        <w:t>2</w:t>
+      </w:r>
+      <w:r>
+        <w:rPr>
+          <w:rFonts w:eastAsia="Calibri"/>
+          <w:b/>
+          <w:bCs/>
+          <w:lang w:val="en-CA"/>
+        </w:rPr>
+        <w:t xml:space="preserve"> – Strings and Collections: An Object Primer</w:t>
+      </w:r>
+      <w:r>
+        <w:rPr>
+          <w:rFonts w:eastAsia="Calibri"/>
+          <w:b/>
+          <w:bCs/>
+          <w:lang w:val="en-CA"/>
+        </w:rPr>
+        <w:t xml:space="preserve"> (</w:t>
+      </w:r>
+      <w:r>
+        <w:rPr>
+          <w:rFonts w:eastAsia="Calibri"/>
+          <w:b/>
+          <w:bCs/>
+          <w:lang w:val="en-CA"/>
+        </w:rPr>
+        <w:t>45</w:t>
+      </w:r>
+      <w:r>
+        <w:rPr>
+          <w:rFonts w:eastAsia="Calibri"/>
+          <w:b/>
+          <w:bCs/>
+          <w:lang w:val="en-CA"/>
+        </w:rPr>
+        <w:t xml:space="preserve"> </w:t>
+      </w:r>
+      <w:r>
+        <w:rPr>
+          <w:rFonts w:eastAsia="Calibri"/>
+          <w:b/>
+          <w:bCs/>
+          <w:lang w:val="en-CA"/>
+        </w:rPr>
+        <w:t>minutes</w:t>
+      </w:r>
+      <w:r>
+        <w:rPr>
+          <w:rFonts w:eastAsia="Calibri"/>
+          <w:b/>
+          <w:bCs/>
+          <w:lang w:val="en-CA"/>
+        </w:rPr>
+        <w:t>)</w:t>
+      </w:r>
+    </w:p>
+    <w:p>
+      <w:pPr>
+        <w:pStyle w:val="ListParagraph"/>
+        <w:numPr>
+          <w:ilvl w:val="1"/>
+          <w:numId w:val="2"/>
+        </w:numPr>
+        <w:spacing w:before="240" w:line="360" w:lineRule="auto"/>
+        <w:rPr>
+          <w:rFonts w:eastAsia="Calibri"/>
+          <w:lang w:val="en-CA"/>
+        </w:rPr>
+      </w:pPr>
+      <w:r>
+        <w:rPr>
+          <w:rFonts w:eastAsia="Calibri"/>
+          <w:lang w:val="en-CA"/>
+        </w:rPr>
+        <w:t>Introducing Objects</w:t>
+      </w:r>
+    </w:p>
+    <w:p>
+      <w:pPr>
+        <w:pStyle w:val="ListParagraph"/>
+        <w:numPr>
+          <w:ilvl w:val="2"/>
+          <w:numId w:val="2"/>
+        </w:numPr>
+        <w:spacing w:before="240" w:line="360" w:lineRule="auto"/>
+        <w:rPr>
+          <w:rFonts w:eastAsia="Calibri"/>
+          <w:lang w:val="en-CA"/>
+        </w:rPr>
+      </w:pPr>
+      <w:r>
+        <w:rPr>
+          <w:rFonts w:eastAsia="Calibri"/>
+          <w:lang w:val="en-CA"/>
+        </w:rPr>
+        <w:t xml:space="preserve">What is an </w:t>
+      </w:r>
+      <w:r>
+        <w:rPr>
+          <w:rFonts w:eastAsia="Calibri"/>
+          <w:lang w:val="en-CA"/>
+        </w:rPr>
+        <w:t>O</w:t>
+      </w:r>
+      <w:r>
+        <w:rPr>
+          <w:rFonts w:eastAsia="Calibri"/>
+          <w:lang w:val="en-CA"/>
+        </w:rPr>
+        <w:t>bject?</w:t>
+      </w:r>
+    </w:p>
+    <w:p>
+      <w:pPr>
+        <w:pStyle w:val="ListParagraph"/>
+        <w:numPr>
+          <w:ilvl w:val="1"/>
+          <w:numId w:val="2"/>
+        </w:numPr>
+        <w:spacing w:before="240" w:line="360" w:lineRule="auto"/>
+        <w:rPr>
+          <w:rFonts w:eastAsia="Calibri"/>
+          <w:lang w:val="en-CA"/>
+        </w:rPr>
+      </w:pPr>
+      <w:r>
+        <w:rPr>
+          <w:rFonts w:eastAsia="Calibri"/>
+          <w:lang w:val="en-CA"/>
+        </w:rPr>
+        <w:t>Introducing the String!</w:t>
+      </w:r>
+    </w:p>
+    <w:p>
+      <w:pPr>
+        <w:pStyle w:val="ListParagraph"/>
+        <w:numPr>
+          <w:ilvl w:val="2"/>
+          <w:numId w:val="2"/>
+        </w:numPr>
+        <w:spacing w:before="240" w:line="360" w:lineRule="auto"/>
+        <w:rPr>
+          <w:rFonts w:eastAsia="Calibri"/>
+          <w:lang w:val="en-CA"/>
+        </w:rPr>
+      </w:pPr>
+      <w:r>
+        <w:rPr>
+          <w:rFonts w:eastAsia="Calibri"/>
+          <w:lang w:val="en-CA"/>
+        </w:rPr>
+        <w:t>String Slicing</w:t>
+      </w:r>
+    </w:p>
+    <w:p>
+      <w:pPr>
+        <w:pStyle w:val="ListParagraph"/>
+        <w:numPr>
+          <w:ilvl w:val="2"/>
+          <w:numId w:val="2"/>
+        </w:numPr>
+        <w:spacing w:before="240" w:line="360" w:lineRule="auto"/>
+        <w:rPr>
+          <w:rFonts w:eastAsia="Calibri"/>
+          <w:lang w:val="en-CA"/>
+        </w:rPr>
+      </w:pPr>
+      <w:r>
+        <w:rPr>
+          <w:rFonts w:eastAsia="Calibri"/>
+          <w:lang w:val="en-CA"/>
+        </w:rPr>
+        <w:t>String Methods (concatenation</w:t>
+      </w:r>
+      <w:r>
+        <w:rPr>
+          <w:rFonts w:eastAsia="Calibri"/>
+          <w:lang w:val="en-CA"/>
+        </w:rPr>
+        <w:t xml:space="preserve"> and string formatting</w:t>
+      </w:r>
+      <w:r>
+        <w:rPr>
+          <w:rFonts w:eastAsia="Calibri"/>
+          <w:lang w:val="en-CA"/>
+        </w:rPr>
+        <w:t>, converting strings to numbers, find and replace)</w:t>
+      </w:r>
+    </w:p>
+    <w:p>
+      <w:pPr>
+        <w:pStyle w:val="ListParagraph"/>
+        <w:numPr>
+          <w:ilvl w:val="1"/>
+          <w:numId w:val="2"/>
+        </w:numPr>
+        <w:spacing w:before="240" w:line="360" w:lineRule="auto"/>
+        <w:rPr>
+          <w:rFonts w:eastAsia="Calibri"/>
+          <w:lang w:val="en-CA"/>
+        </w:rPr>
+      </w:pPr>
+      <w:r>
+        <w:rPr>
+          <w:rFonts w:eastAsia="Calibri"/>
+          <w:lang w:val="en-CA"/>
+        </w:rPr>
+        <w:t>Introduction to Tuples, Lists and Dictionaries</w:t>
+      </w:r>
+    </w:p>
+    <w:p>
+      <w:pPr>
+        <w:pStyle w:val="ListParagraph"/>
+        <w:numPr>
+          <w:ilvl w:val="2"/>
+          <w:numId w:val="2"/>
+        </w:numPr>
+        <w:spacing w:before="240" w:line="360" w:lineRule="auto"/>
+        <w:rPr>
+          <w:rFonts w:eastAsia="Calibri"/>
+          <w:lang w:val="en-CA"/>
+        </w:rPr>
+      </w:pPr>
+      <w:r>
+        <w:rPr>
+          <w:rFonts w:eastAsia="Calibri"/>
+          <w:lang w:val="en-CA"/>
+        </w:rPr>
+        <w:t>Tuples and Tuple Unpacking</w:t>
+      </w:r>
+    </w:p>
+    <w:p>
+      <w:pPr>
+        <w:pStyle w:val="ListParagraph"/>
+        <w:numPr>
+          <w:ilvl w:val="2"/>
+          <w:numId w:val="2"/>
+        </w:numPr>
+        <w:spacing w:before="240" w:line="360" w:lineRule="auto"/>
+        <w:rPr>
+          <w:rFonts w:eastAsia="Calibri"/>
+          <w:lang w:val="en-CA"/>
+        </w:rPr>
+      </w:pPr>
+      <w:r>
+        <w:rPr>
+          <w:rFonts w:eastAsia="Calibri"/>
+          <w:lang w:val="en-CA"/>
+        </w:rPr>
+        <w:t>Lists and List Methods (adding, removing, slicing)</w:t>
+      </w:r>
+    </w:p>
+    <w:p>
+      <w:pPr>
+        <w:pStyle w:val="ListParagraph"/>
+        <w:numPr>
+          <w:ilvl w:val="2"/>
+          <w:numId w:val="2"/>
+        </w:numPr>
+        <w:spacing w:before="240" w:line="360" w:lineRule="auto"/>
+        <w:rPr>
+          <w:rFonts w:eastAsia="Calibri"/>
+          <w:lang w:val="en-CA"/>
+        </w:rPr>
+      </w:pPr>
+      <w:r>
+        <w:rPr>
+          <w:rFonts w:eastAsia="Calibri"/>
+          <w:lang w:val="en-CA"/>
+        </w:rPr>
+        <w:t>Dictionaries (Key-Value storage, accessing, adding, removing)</w:t>
+      </w:r>
+    </w:p>
+    <w:p>
+      <w:pPr>
+        <w:pStyle w:val="ListParagraph"/>
+        <w:numPr>
+          <w:ilvl w:val="1"/>
+          <w:numId w:val="2"/>
+        </w:numPr>
+        <w:spacing w:before="240" w:line="360" w:lineRule="auto"/>
+        <w:rPr>
+          <w:rFonts w:eastAsia="Calibri"/>
+          <w:lang w:val="en-CA"/>
+        </w:rPr>
+      </w:pPr>
+      <w:r>
+        <w:rPr>
+          <w:rFonts w:eastAsia="Calibri"/>
+          <w:lang w:val="en-CA"/>
+        </w:rPr>
+        <w:t>Exercise: Working with Strings and Collections</w:t>
+      </w:r>
+      <w:r>
+        <w:rPr>
+          <w:rFonts w:eastAsia="Calibri"/>
+          <w:lang w:val="en-CA"/>
+        </w:rPr>
+        <w:t xml:space="preserve"> for DNA</w:t>
+      </w:r>
+      <w:r>
+        <w:rPr>
+          <w:rFonts w:eastAsia="Calibri"/>
+          <w:lang w:val="en-CA"/>
+        </w:rPr>
+        <w:t xml:space="preserve"> and </w:t>
+      </w:r>
+      <w:r>
+        <w:rPr>
+          <w:rFonts w:eastAsia="Calibri"/>
+          <w:lang w:val="en-CA"/>
+        </w:rPr>
+        <w:t>P</w:t>
+      </w:r>
+      <w:r>
+        <w:rPr>
+          <w:rFonts w:eastAsia="Calibri"/>
+          <w:lang w:val="en-CA"/>
+        </w:rPr>
+        <w:t>rotein</w:t>
+      </w:r>
+      <w:r>
+        <w:rPr>
+          <w:rFonts w:eastAsia="Calibri"/>
+          <w:lang w:val="en-CA"/>
+        </w:rPr>
+        <w:t xml:space="preserve"> </w:t>
+      </w:r>
+      <w:r>
+        <w:rPr>
+          <w:rFonts w:eastAsia="Calibri"/>
+          <w:lang w:val="en-CA"/>
+        </w:rPr>
+        <w:t>P</w:t>
+      </w:r>
+      <w:r>
+        <w:rPr>
+          <w:rFonts w:eastAsia="Calibri"/>
+          <w:lang w:val="en-CA"/>
+        </w:rPr>
+        <w:t>rocessing</w:t>
+      </w:r>
+    </w:p>
+    <w:p>
+      <w:pPr>
+        <w:pStyle w:val="ListParagraph"/>
+        <w:numPr>
+          <w:ilvl w:val="0"/>
+          <w:numId w:val="2"/>
+        </w:numPr>
+        <w:spacing w:before="240" w:line="360" w:lineRule="auto"/>
+        <w:rPr>
+          <w:rFonts w:eastAsia="Calibri"/>
+          <w:b/>
+          <w:bCs/>
+          <w:lang w:val="en-CA"/>
+        </w:rPr>
+      </w:pPr>
+      <w:r>
+        <w:rPr>
+          <w:rFonts w:eastAsia="Calibri"/>
+          <w:b/>
+          <w:bCs/>
+          <w:lang w:val="en-CA"/>
+        </w:rPr>
+        <w:t xml:space="preserve">Module </w:t>
+      </w:r>
+      <w:r>
+        <w:rPr>
+          <w:rFonts w:eastAsia="Calibri"/>
+          <w:b/>
+          <w:bCs/>
+          <w:lang w:val="en-CA"/>
+        </w:rPr>
+        <w:t>3</w:t>
+      </w:r>
+      <w:r>
+        <w:rPr>
+          <w:rFonts w:eastAsia="Calibri"/>
+          <w:b/>
+          <w:bCs/>
+          <w:lang w:val="en-CA"/>
+        </w:rPr>
+        <w:t xml:space="preserve"> – Introduction to </w:t>
+      </w:r>
+      <w:r>
+        <w:rPr>
+          <w:rFonts w:eastAsia="Calibri"/>
+          <w:b/>
+          <w:bCs/>
+          <w:lang w:val="en-CA"/>
+        </w:rPr>
+        <w:t>Functions</w:t>
+      </w:r>
+      <w:r>
+        <w:rPr>
+          <w:rFonts w:eastAsia="Calibri"/>
+          <w:b/>
+          <w:bCs/>
+          <w:lang w:val="en-CA"/>
+        </w:rPr>
+        <w:t xml:space="preserve"> (</w:t>
+      </w:r>
+      <w:r>
+        <w:rPr>
+          <w:rFonts w:eastAsia="Calibri"/>
+          <w:b/>
+          <w:bCs/>
+          <w:lang w:val="en-CA"/>
+        </w:rPr>
+        <w:t>45 minutes</w:t>
+      </w:r>
+      <w:r>
+        <w:rPr>
+          <w:rFonts w:eastAsia="Calibri"/>
+          <w:b/>
+          <w:bCs/>
+          <w:lang w:val="en-CA"/>
+        </w:rPr>
+        <w:t>)</w:t>
+      </w:r>
+    </w:p>
+    <w:p>
+      <w:pPr>
+        <w:pStyle w:val="ListParagraph"/>
+        <w:numPr>
+          <w:ilvl w:val="1"/>
+          <w:numId w:val="2"/>
+        </w:numPr>
+        <w:spacing w:before="240" w:line="360" w:lineRule="auto"/>
+        <w:rPr>
+          <w:rFonts w:eastAsia="Calibri"/>
+          <w:lang w:val="en-CA"/>
+        </w:rPr>
+      </w:pPr>
+      <w:r>
+        <w:rPr>
+          <w:rFonts w:eastAsia="Calibri"/>
+          <w:lang w:val="en-CA"/>
+        </w:rPr>
+        <w:t>Function Overview</w:t>
+      </w:r>
+    </w:p>
+    <w:p>
+      <w:pPr>
+        <w:pStyle w:val="ListParagraph"/>
+        <w:numPr>
+          <w:ilvl w:val="2"/>
+          <w:numId w:val="2"/>
+        </w:numPr>
+        <w:spacing w:before="240" w:line="360" w:lineRule="auto"/>
+        <w:rPr>
+          <w:rFonts w:eastAsia="Calibri"/>
+          <w:lang w:val="en-CA"/>
+        </w:rPr>
+      </w:pPr>
+      <w:r>
+        <w:rPr>
+          <w:rFonts w:eastAsia="Calibri"/>
+          <w:lang w:val="en-CA"/>
+        </w:rPr>
+        <w:t xml:space="preserve">What is a </w:t>
+      </w:r>
+      <w:r>
+        <w:rPr>
+          <w:rFonts w:eastAsia="Calibri"/>
+          <w:lang w:val="en-CA"/>
+        </w:rPr>
+        <w:t>f</w:t>
+      </w:r>
+      <w:r>
+        <w:rPr>
+          <w:rFonts w:eastAsia="Calibri"/>
+          <w:lang w:val="en-CA"/>
+        </w:rPr>
+        <w:t>unction?</w:t>
+      </w:r>
+    </w:p>
+    <w:p>
+      <w:pPr>
+        <w:pStyle w:val="ListParagraph"/>
+        <w:numPr>
+          <w:ilvl w:val="1"/>
+          <w:numId w:val="2"/>
+        </w:numPr>
+        <w:spacing w:before="240" w:line="360" w:lineRule="auto"/>
+        <w:rPr>
+          <w:rFonts w:eastAsia="Calibri"/>
+          <w:lang w:val="en-CA"/>
+        </w:rPr>
+      </w:pPr>
+      <w:r>
+        <w:rPr>
+          <w:rFonts w:eastAsia="Calibri"/>
+          <w:lang w:val="en-CA"/>
+        </w:rPr>
+        <w:t>Writing Custom Functions</w:t>
+      </w:r>
+    </w:p>
+    <w:p>
+      <w:pPr>
+        <w:pStyle w:val="ListParagraph"/>
+        <w:numPr>
+          <w:ilvl w:val="2"/>
+          <w:numId w:val="2"/>
+        </w:numPr>
+        <w:spacing w:before="240" w:line="360" w:lineRule="auto"/>
+        <w:rPr>
+          <w:rFonts w:eastAsia="Calibri"/>
+          <w:lang w:val="en-CA"/>
+        </w:rPr>
+      </w:pPr>
+      <w:r>
+        <w:rPr>
+          <w:rFonts w:eastAsia="Calibri"/>
+          <w:lang w:val="en-CA"/>
+        </w:rPr>
+        <w:t>Basic function definitions</w:t>
+      </w:r>
+    </w:p>
+    <w:p>
+      <w:pPr>
+        <w:pStyle w:val="ListParagraph"/>
+        <w:numPr>
+          <w:ilvl w:val="2"/>
+          <w:numId w:val="2"/>
+        </w:numPr>
+        <w:spacing w:before="240" w:line="360" w:lineRule="auto"/>
+        <w:rPr>
+          <w:rFonts w:eastAsia="Calibri"/>
+          <w:lang w:val="en-CA"/>
+        </w:rPr>
+      </w:pPr>
+      <w:r>
+        <w:rPr>
+          <w:rFonts w:eastAsia="Calibri"/>
+          <w:lang w:val="en-CA"/>
+        </w:rPr>
+        <w:t>Passing inputs: Defining parameters</w:t>
+      </w:r>
+    </w:p>
+    <w:p>
+      <w:pPr>
+        <w:pStyle w:val="ListParagraph"/>
+        <w:numPr>
+          <w:ilvl w:val="2"/>
+          <w:numId w:val="2"/>
+        </w:numPr>
+        <w:spacing w:before="240" w:line="360" w:lineRule="auto"/>
+        <w:rPr>
+          <w:rFonts w:eastAsia="Calibri"/>
+          <w:lang w:val="en-CA"/>
+        </w:rPr>
+      </w:pPr>
+      <w:r>
+        <w:rPr>
+          <w:rFonts w:eastAsia="Calibri"/>
+          <w:lang w:val="en-CA"/>
+        </w:rPr>
+        <w:t>Producing outputs: Return values</w:t>
+      </w:r>
+    </w:p>
+    <w:p>
+      <w:pPr>
+        <w:pStyle w:val="ListParagraph"/>
+        <w:numPr>
+          <w:ilvl w:val="1"/>
+          <w:numId w:val="2"/>
+        </w:numPr>
+        <w:spacing w:before="240" w:line="360" w:lineRule="auto"/>
+        <w:rPr>
+          <w:rFonts w:eastAsia="Calibri"/>
+          <w:lang w:val="en-CA"/>
+        </w:rPr>
+      </w:pPr>
+      <w:r>
+        <w:rPr>
+          <w:rFonts w:eastAsia="Calibri"/>
+          <w:lang w:val="en-CA"/>
+        </w:rPr>
+        <w:t>Documenting Functions</w:t>
+      </w:r>
+    </w:p>
+    <w:p>
+      <w:pPr>
+        <w:pStyle w:val="ListParagraph"/>
+        <w:numPr>
+          <w:ilvl w:val="2"/>
+          <w:numId w:val="2"/>
+        </w:numPr>
+        <w:spacing w:before="240" w:line="360" w:lineRule="auto"/>
+        <w:rPr>
+          <w:rFonts w:eastAsia="Calibri"/>
+          <w:lang w:val="en-CA"/>
+        </w:rPr>
+      </w:pPr>
+      <w:r>
+        <w:rPr>
+          <w:rFonts w:eastAsia="Calibri"/>
+          <w:lang w:val="en-CA"/>
+        </w:rPr>
+        <w:t>Defining function docstrings</w:t>
+      </w:r>
+    </w:p>
+    <w:p>
+      <w:pPr>
+        <w:pStyle w:val="ListParagraph"/>
+        <w:numPr>
+          <w:ilvl w:val="1"/>
+          <w:numId w:val="2"/>
+        </w:numPr>
+        <w:spacing w:before="240" w:line="360" w:lineRule="auto"/>
+        <w:rPr>
+          <w:rFonts w:eastAsia="Calibri"/>
+          <w:b/>
+          <w:bCs/>
+          <w:lang w:val="en-CA"/>
+        </w:rPr>
+      </w:pPr>
+      <w:r>
+        <w:rPr>
+          <w:rFonts w:eastAsia="Calibri"/>
+          <w:b/>
+          <w:bCs/>
+          <w:lang w:val="en-CA"/>
+        </w:rPr>
+        <w:t>Exercise:</w:t>
+      </w:r>
+      <w:r>
+        <w:rPr>
+          <w:rFonts w:eastAsia="Calibri"/>
+          <w:lang w:val="en-CA"/>
+        </w:rPr>
+        <w:t xml:space="preserve"> Writing functions for biological sequences.</w:t>
+      </w:r>
+    </w:p>
+    <w:p>
+      <w:pPr>
+        <w:pStyle w:val="ListParagraph"/>
+        <w:numPr>
+          <w:ilvl w:val="0"/>
+          <w:numId w:val="2"/>
+        </w:numPr>
+        <w:spacing w:before="240" w:line="360" w:lineRule="auto"/>
+        <w:rPr>
+          <w:rFonts w:eastAsia="Calibri"/>
+          <w:b/>
+          <w:bCs/>
+          <w:lang w:val="en-CA"/>
+        </w:rPr>
+      </w:pPr>
+      <w:r>
+        <w:rPr>
+          <w:rFonts w:eastAsia="Calibri"/>
+          <w:b/>
+          <w:bCs/>
+          <w:lang w:val="en-CA"/>
+        </w:rPr>
+        <w:t xml:space="preserve">Module </w:t>
+      </w:r>
+      <w:r>
+        <w:rPr>
+          <w:rFonts w:eastAsia="Calibri"/>
+          <w:b/>
+          <w:bCs/>
+          <w:lang w:val="en-CA"/>
+        </w:rPr>
+        <w:t>4</w:t>
+      </w:r>
+      <w:r>
+        <w:rPr>
+          <w:rFonts w:eastAsia="Calibri"/>
+          <w:b/>
+          <w:bCs/>
+          <w:lang w:val="en-CA"/>
+        </w:rPr>
+        <w:t xml:space="preserve"> – </w:t>
+      </w:r>
+      <w:r>
+        <w:rPr>
+          <w:rFonts w:eastAsia="Calibri"/>
+          <w:b/>
+          <w:bCs/>
+          <w:lang w:val="en-CA"/>
+        </w:rPr>
+        <w:t>Where to go from here</w:t>
+      </w:r>
+      <w:r>
+        <w:rPr>
+          <w:rFonts w:eastAsia="Calibri"/>
+          <w:b/>
+          <w:bCs/>
+          <w:lang w:val="en-CA"/>
+        </w:rPr>
+        <w:t xml:space="preserve"> (10 minutes)</w:t>
+      </w:r>
+    </w:p>
+    <w:p>
+      <w:pPr>
+        <w:pStyle w:val="ListParagraph"/>
+        <w:numPr>
+          <w:ilvl w:val="1"/>
+          <w:numId w:val="2"/>
+        </w:numPr>
+        <w:spacing w:before="240" w:line="360" w:lineRule="auto"/>
+        <w:rPr>
+          <w:rFonts w:eastAsia="Calibri"/>
+          <w:lang w:val="en-CA"/>
+        </w:rPr>
+      </w:pPr>
+      <w:r>
+        <w:rPr>
+          <w:rFonts w:eastAsia="Calibri"/>
+          <w:lang w:val="en-CA"/>
+        </w:rPr>
+        <w:t>What to learn next? How?</w:t>
+      </w:r>
+    </w:p>
+    <w:p>
+      <w:pPr>
+        <w:pStyle w:val="ListParagraph"/>
+        <w:numPr>
+          <w:ilvl w:val="1"/>
+          <w:numId w:val="2"/>
+        </w:numPr>
+        <w:spacing w:before="240" w:line="360" w:lineRule="auto"/>
+        <w:rPr>
+          <w:rFonts w:eastAsia="Calibri"/>
+          <w:lang w:val="en-CA"/>
+        </w:rPr>
+      </w:pPr>
+      <w:r>
+        <w:rPr>
+          <w:rFonts w:eastAsia="Calibri"/>
+          <w:lang w:val="en-CA"/>
+        </w:rPr>
+        <w:t>How to get help</w:t>
+      </w:r>
+      <w:r>
+        <w:rPr>
+          <w:rFonts w:eastAsia="Calibri"/>
+          <w:lang w:val="en-CA"/>
+        </w:rPr>
+        <w:t xml:space="preserve"> and how not to get help</w:t>
+      </w:r>
+    </w:p>
+    <w:p>
+      <w:pPr>
+        <w:pStyle w:val="ListParagraph"/>
+        <w:numPr>
+          <w:ilvl w:val="2"/>
+          <w:numId w:val="2"/>
+        </w:numPr>
+        <w:spacing w:before="240" w:line="360" w:lineRule="auto"/>
+        <w:rPr>
+          <w:rFonts w:eastAsia="Calibri"/>
+          <w:lang w:val="en-CA"/>
+        </w:rPr>
+      </w:pPr>
+      <w:r>
+        <w:rPr>
+          <w:rFonts w:eastAsia="Calibri"/>
+          <w:lang w:val="en-CA"/>
+        </w:rPr>
+        <w:t>Your code editor</w:t>
+      </w:r>
+    </w:p>
+    <w:p>
+      <w:pPr>
+        <w:pStyle w:val="ListParagraph"/>
+        <w:numPr>
+          <w:ilvl w:val="2"/>
+          <w:numId w:val="2"/>
+        </w:numPr>
+        <w:spacing w:before="240" w:line="360" w:lineRule="auto"/>
+        <w:rPr>
+          <w:rFonts w:eastAsia="Calibri"/>
+          <w:lang w:val="en-CA"/>
+        </w:rPr>
+      </w:pPr>
+      <w:r>
+        <w:rPr>
+          <w:rFonts w:eastAsia="Calibri"/>
+          <w:lang w:val="en-CA"/>
+        </w:rPr>
         <w:lastRenderedPageBreak/>
-        <w:t>Module 2 – Python Basics</w:t>
-      </w:r>
-      <w:r>
-        <w:rPr>
-          <w:rFonts w:eastAsia="Calibri"/>
-          <w:b/>
-          <w:bCs/>
-          <w:lang w:val="en-CA"/>
-        </w:rPr>
-        <w:t xml:space="preserve"> (</w:t>
-      </w:r>
-      <w:r>
-        <w:rPr>
-          <w:rFonts w:eastAsia="Calibri"/>
-          <w:b/>
-          <w:bCs/>
-          <w:lang w:val="en-CA"/>
-        </w:rPr>
-        <w:t xml:space="preserve">45 </w:t>
-      </w:r>
-      <w:r>
-        <w:rPr>
-          <w:rFonts w:eastAsia="Calibri"/>
-          <w:b/>
-          <w:bCs/>
-          <w:lang w:val="en-CA"/>
-        </w:rPr>
-        <w:t>minutes</w:t>
-      </w:r>
-      <w:r>
-        <w:rPr>
-          <w:rFonts w:eastAsia="Calibri"/>
-          <w:b/>
-          <w:bCs/>
-          <w:lang w:val="en-CA"/>
-        </w:rPr>
-        <w:t>)</w:t>
-      </w:r>
-    </w:p>
-    <w:p>
-      <w:pPr>
-        <w:pStyle w:val="ListParagraph"/>
-        <w:numPr>
-          <w:ilvl w:val="1"/>
-          <w:numId w:val="2"/>
-        </w:numPr>
-        <w:spacing w:before="240" w:line="360" w:lineRule="auto"/>
-        <w:rPr>
-          <w:rFonts w:eastAsia="Calibri"/>
-          <w:lang w:val="en-CA"/>
-        </w:rPr>
-      </w:pPr>
-      <w:r>
-        <w:rPr>
-          <w:rFonts w:eastAsia="Calibri"/>
-          <w:lang w:val="en-CA"/>
-        </w:rPr>
-        <w:t>Foundations of Python - A Brief Overview of Types and Variables</w:t>
-      </w:r>
-    </w:p>
-    <w:p>
-      <w:pPr>
-        <w:pStyle w:val="ListParagraph"/>
-        <w:numPr>
-          <w:ilvl w:val="2"/>
-          <w:numId w:val="2"/>
-        </w:numPr>
-        <w:spacing w:before="240" w:line="360" w:lineRule="auto"/>
-        <w:rPr>
-          <w:rFonts w:eastAsia="Calibri"/>
-          <w:lang w:val="en-CA"/>
-        </w:rPr>
-      </w:pPr>
-      <w:r>
-        <w:rPr>
-          <w:rFonts w:eastAsia="Calibri"/>
-          <w:lang w:val="en-CA"/>
-        </w:rPr>
-        <w:t>Primitive Data Types (int, float, bool, string)</w:t>
-      </w:r>
-    </w:p>
-    <w:p>
-      <w:pPr>
-        <w:pStyle w:val="ListParagraph"/>
-        <w:numPr>
-          <w:ilvl w:val="2"/>
-          <w:numId w:val="2"/>
-        </w:numPr>
-        <w:spacing w:before="240" w:line="360" w:lineRule="auto"/>
-        <w:rPr>
-          <w:rFonts w:eastAsia="Calibri"/>
-          <w:lang w:val="en-CA"/>
-        </w:rPr>
-      </w:pPr>
-      <w:r>
-        <w:rPr>
-          <w:rFonts w:eastAsia="Calibri"/>
-          <w:lang w:val="en-CA"/>
-        </w:rPr>
-        <w:t>Variables</w:t>
-      </w:r>
-    </w:p>
-    <w:p>
-      <w:pPr>
-        <w:pStyle w:val="ListParagraph"/>
-        <w:numPr>
-          <w:ilvl w:val="2"/>
-          <w:numId w:val="2"/>
-        </w:numPr>
-        <w:spacing w:before="240" w:line="360" w:lineRule="auto"/>
-        <w:rPr>
-          <w:rFonts w:eastAsia="Calibri"/>
-          <w:lang w:val="en-CA"/>
-        </w:rPr>
-      </w:pPr>
-      <w:r>
-        <w:rPr>
-          <w:rFonts w:eastAsia="Calibri"/>
-          <w:lang w:val="en-CA"/>
-        </w:rPr>
-        <w:t>Collection Data Types (tuples, lists, dictionaries)</w:t>
-      </w:r>
-    </w:p>
-    <w:p>
-      <w:pPr>
-        <w:pStyle w:val="ListParagraph"/>
-        <w:numPr>
-          <w:ilvl w:val="2"/>
-          <w:numId w:val="2"/>
-        </w:numPr>
-        <w:spacing w:before="240" w:line="360" w:lineRule="auto"/>
-        <w:rPr>
-          <w:rFonts w:eastAsia="Calibri"/>
-          <w:lang w:val="en-CA"/>
-        </w:rPr>
-      </w:pPr>
-      <w:r>
-        <w:rPr>
-          <w:rFonts w:eastAsia="Calibri"/>
-          <w:lang w:val="en-CA"/>
-        </w:rPr>
-        <w:t>Introduction to Functions (Function as a Machine)</w:t>
-      </w:r>
-    </w:p>
-    <w:p>
-      <w:pPr>
-        <w:pStyle w:val="ListParagraph"/>
-        <w:numPr>
-          <w:ilvl w:val="1"/>
-          <w:numId w:val="2"/>
-        </w:numPr>
-        <w:spacing w:before="240" w:line="360" w:lineRule="auto"/>
-        <w:rPr>
-          <w:rFonts w:eastAsia="Calibri"/>
-          <w:lang w:val="en-CA"/>
-        </w:rPr>
-      </w:pPr>
-      <w:r>
-        <w:rPr>
-          <w:rFonts w:eastAsia="Calibri"/>
-          <w:lang w:val="en-CA"/>
-        </w:rPr>
-        <w:t>Numbers and Comparisons</w:t>
-      </w:r>
-    </w:p>
-    <w:p>
-      <w:pPr>
-        <w:pStyle w:val="ListParagraph"/>
-        <w:numPr>
-          <w:ilvl w:val="2"/>
-          <w:numId w:val="2"/>
-        </w:numPr>
-        <w:spacing w:before="240" w:line="360" w:lineRule="auto"/>
-        <w:rPr>
-          <w:rFonts w:eastAsia="Calibri"/>
-          <w:lang w:val="en-CA"/>
-        </w:rPr>
-      </w:pPr>
-      <w:r>
-        <w:rPr>
-          <w:rFonts w:eastAsia="Calibri"/>
-          <w:lang w:val="en-CA"/>
-        </w:rPr>
-        <w:t>Mathematical Operations</w:t>
-      </w:r>
-    </w:p>
-    <w:p>
-      <w:pPr>
-        <w:pStyle w:val="ListParagraph"/>
-        <w:numPr>
-          <w:ilvl w:val="2"/>
-          <w:numId w:val="2"/>
-        </w:numPr>
-        <w:spacing w:before="240" w:line="360" w:lineRule="auto"/>
-        <w:rPr>
-          <w:rFonts w:eastAsia="Calibri"/>
-          <w:lang w:val="en-CA"/>
-        </w:rPr>
-      </w:pPr>
-      <w:r>
-        <w:rPr>
-          <w:rFonts w:eastAsia="Calibri"/>
-          <w:lang w:val="en-CA"/>
-        </w:rPr>
-        <w:t>Booleans</w:t>
-      </w:r>
-    </w:p>
-    <w:p>
-      <w:pPr>
-        <w:pStyle w:val="ListParagraph"/>
-        <w:numPr>
-          <w:ilvl w:val="1"/>
-          <w:numId w:val="2"/>
-        </w:numPr>
-        <w:spacing w:before="240" w:line="360" w:lineRule="auto"/>
-        <w:rPr>
-          <w:rFonts w:eastAsia="Calibri"/>
-          <w:lang w:val="en-CA"/>
-        </w:rPr>
-      </w:pPr>
-      <w:r>
-        <w:rPr>
-          <w:rFonts w:eastAsia="Calibri"/>
-          <w:lang w:val="en-CA"/>
-        </w:rPr>
-        <w:t>Intro to Control Flow and Loops (if, while and for)</w:t>
-      </w:r>
-    </w:p>
-    <w:p>
-      <w:pPr>
-        <w:pStyle w:val="ListParagraph"/>
-        <w:numPr>
-          <w:ilvl w:val="2"/>
-          <w:numId w:val="2"/>
-        </w:numPr>
-        <w:spacing w:before="240" w:line="360" w:lineRule="auto"/>
-        <w:rPr>
-          <w:rFonts w:eastAsia="Calibri"/>
-          <w:lang w:val="en-CA"/>
-        </w:rPr>
-      </w:pPr>
-      <w:r>
-        <w:rPr>
-          <w:rFonts w:eastAsia="Calibri"/>
-          <w:lang w:val="en-CA"/>
-        </w:rPr>
-        <w:t>Control Flow: the if Statement</w:t>
-      </w:r>
-    </w:p>
-    <w:p>
-      <w:pPr>
-        <w:pStyle w:val="ListParagraph"/>
-        <w:numPr>
-          <w:ilvl w:val="2"/>
-          <w:numId w:val="2"/>
-        </w:numPr>
-        <w:spacing w:before="240" w:line="360" w:lineRule="auto"/>
-        <w:rPr>
-          <w:rFonts w:eastAsia="Calibri"/>
-          <w:lang w:val="en-CA"/>
-        </w:rPr>
-      </w:pPr>
-      <w:r>
-        <w:rPr>
-          <w:rFonts w:eastAsia="Calibri"/>
-          <w:lang w:val="en-CA"/>
-        </w:rPr>
-        <w:t>while Loops</w:t>
-      </w:r>
-    </w:p>
-    <w:p>
-      <w:pPr>
-        <w:pStyle w:val="ListParagraph"/>
-        <w:numPr>
-          <w:ilvl w:val="2"/>
-          <w:numId w:val="2"/>
-        </w:numPr>
-        <w:spacing w:before="240" w:line="360" w:lineRule="auto"/>
-        <w:rPr>
-          <w:rFonts w:eastAsia="Calibri"/>
-          <w:lang w:val="en-CA"/>
-        </w:rPr>
-      </w:pPr>
-      <w:r>
-        <w:rPr>
-          <w:rFonts w:eastAsia="Calibri"/>
-          <w:lang w:val="en-CA"/>
-        </w:rPr>
-        <w:t>Iteration with for Loops</w:t>
-      </w:r>
-    </w:p>
-    <w:p>
-      <w:pPr>
-        <w:pStyle w:val="ListParagraph"/>
-        <w:numPr>
-          <w:ilvl w:val="1"/>
-          <w:numId w:val="2"/>
-        </w:numPr>
-        <w:spacing w:before="240" w:line="360" w:lineRule="auto"/>
-        <w:rPr>
-          <w:rFonts w:eastAsia="Calibri"/>
-          <w:lang w:val="en-CA"/>
-        </w:rPr>
-      </w:pPr>
-      <w:r>
-        <w:rPr>
-          <w:rFonts w:eastAsia="Calibri"/>
-          <w:lang w:val="en-CA"/>
-        </w:rPr>
-        <w:t>Exercise: Numbers and Loops for Unit Conversion</w:t>
-      </w:r>
-    </w:p>
-    <w:p>
-      <w:pPr>
-        <w:pStyle w:val="ListParagraph"/>
-        <w:numPr>
-          <w:ilvl w:val="0"/>
-          <w:numId w:val="2"/>
-        </w:numPr>
-        <w:spacing w:before="240" w:line="360" w:lineRule="auto"/>
-        <w:rPr>
-          <w:rFonts w:eastAsia="Calibri"/>
-          <w:b/>
-          <w:bCs/>
-          <w:lang w:val="en-CA"/>
-        </w:rPr>
-      </w:pPr>
-      <w:r>
-        <w:rPr>
-          <w:rFonts w:eastAsia="Calibri"/>
-          <w:b/>
-          <w:bCs/>
-          <w:lang w:val="en-CA"/>
-        </w:rPr>
-        <w:t>Module 3 – Strings and Collections: An Object Primer</w:t>
-      </w:r>
-      <w:r>
-        <w:rPr>
-          <w:rFonts w:eastAsia="Calibri"/>
-          <w:b/>
-          <w:bCs/>
-          <w:lang w:val="en-CA"/>
-        </w:rPr>
-        <w:t xml:space="preserve"> (</w:t>
-      </w:r>
-      <w:r>
-        <w:rPr>
-          <w:rFonts w:eastAsia="Calibri"/>
-          <w:b/>
-          <w:bCs/>
-          <w:lang w:val="en-CA"/>
-        </w:rPr>
-        <w:t>45</w:t>
-      </w:r>
-      <w:r>
-        <w:rPr>
-          <w:rFonts w:eastAsia="Calibri"/>
-          <w:b/>
-          <w:bCs/>
-          <w:lang w:val="en-CA"/>
-        </w:rPr>
-        <w:t xml:space="preserve"> </w:t>
-      </w:r>
-      <w:r>
-        <w:rPr>
-          <w:rFonts w:eastAsia="Calibri"/>
-          <w:b/>
-          <w:bCs/>
-          <w:lang w:val="en-CA"/>
-        </w:rPr>
-        <w:t>minutes</w:t>
-      </w:r>
-      <w:r>
-        <w:rPr>
-          <w:rFonts w:eastAsia="Calibri"/>
-          <w:b/>
-          <w:bCs/>
-          <w:lang w:val="en-CA"/>
-        </w:rPr>
-        <w:t>)</w:t>
-      </w:r>
-    </w:p>
-    <w:p>
-      <w:pPr>
-        <w:pStyle w:val="ListParagraph"/>
-        <w:numPr>
-          <w:ilvl w:val="1"/>
-          <w:numId w:val="2"/>
-        </w:numPr>
-        <w:spacing w:before="240" w:line="360" w:lineRule="auto"/>
-        <w:rPr>
-          <w:rFonts w:eastAsia="Calibri"/>
-          <w:lang w:val="en-CA"/>
-        </w:rPr>
-      </w:pPr>
-      <w:r>
-        <w:rPr>
-          <w:rFonts w:eastAsia="Calibri"/>
-          <w:lang w:val="en-CA"/>
-        </w:rPr>
-        <w:t>Introducing Objects</w:t>
-      </w:r>
-    </w:p>
-    <w:p>
-      <w:pPr>
-        <w:pStyle w:val="ListParagraph"/>
-        <w:numPr>
-          <w:ilvl w:val="2"/>
-          <w:numId w:val="2"/>
-        </w:numPr>
-        <w:spacing w:before="240" w:line="360" w:lineRule="auto"/>
-        <w:rPr>
-          <w:rFonts w:eastAsia="Calibri"/>
-          <w:lang w:val="en-CA"/>
-        </w:rPr>
-      </w:pPr>
-      <w:r>
-        <w:rPr>
-          <w:rFonts w:eastAsia="Calibri"/>
-          <w:lang w:val="en-CA"/>
-        </w:rPr>
-        <w:t xml:space="preserve">What is an </w:t>
-      </w:r>
-      <w:r>
-        <w:rPr>
-          <w:rFonts w:eastAsia="Calibri"/>
-          <w:lang w:val="en-CA"/>
-        </w:rPr>
-        <w:t>O</w:t>
-      </w:r>
-      <w:r>
-        <w:rPr>
-          <w:rFonts w:eastAsia="Calibri"/>
-          <w:lang w:val="en-CA"/>
-        </w:rPr>
-        <w:t>bject?</w:t>
-      </w:r>
-    </w:p>
-    <w:p>
-      <w:pPr>
-        <w:pStyle w:val="ListParagraph"/>
-        <w:numPr>
-          <w:ilvl w:val="1"/>
-          <w:numId w:val="2"/>
-        </w:numPr>
-        <w:spacing w:before="240" w:line="360" w:lineRule="auto"/>
-        <w:rPr>
-          <w:rFonts w:eastAsia="Calibri"/>
-          <w:lang w:val="en-CA"/>
-        </w:rPr>
-      </w:pPr>
-      <w:r>
-        <w:rPr>
-          <w:rFonts w:eastAsia="Calibri"/>
-          <w:lang w:val="en-CA"/>
-        </w:rPr>
-        <w:t>Introducing the String!</w:t>
-      </w:r>
-    </w:p>
-    <w:p>
-      <w:pPr>
-        <w:pStyle w:val="ListParagraph"/>
-        <w:numPr>
-          <w:ilvl w:val="2"/>
-          <w:numId w:val="2"/>
-        </w:numPr>
-        <w:spacing w:before="240" w:line="360" w:lineRule="auto"/>
-        <w:rPr>
-          <w:rFonts w:eastAsia="Calibri"/>
-          <w:lang w:val="en-CA"/>
-        </w:rPr>
-      </w:pPr>
-      <w:r>
-        <w:rPr>
-          <w:rFonts w:eastAsia="Calibri"/>
-          <w:lang w:val="en-CA"/>
-        </w:rPr>
-        <w:t>String Slicing</w:t>
-      </w:r>
-    </w:p>
-    <w:p>
-      <w:pPr>
-        <w:pStyle w:val="ListParagraph"/>
-        <w:numPr>
-          <w:ilvl w:val="2"/>
-          <w:numId w:val="2"/>
-        </w:numPr>
-        <w:spacing w:before="240" w:line="360" w:lineRule="auto"/>
-        <w:rPr>
-          <w:rFonts w:eastAsia="Calibri"/>
-          <w:lang w:val="en-CA"/>
-        </w:rPr>
-      </w:pPr>
-      <w:r>
-        <w:rPr>
-          <w:rFonts w:eastAsia="Calibri"/>
-          <w:lang w:val="en-CA"/>
-        </w:rPr>
-        <w:t>String Methods (concatenation</w:t>
-      </w:r>
-      <w:r>
-        <w:rPr>
-          <w:rFonts w:eastAsia="Calibri"/>
-          <w:lang w:val="en-CA"/>
-        </w:rPr>
-        <w:t xml:space="preserve"> and string formatting</w:t>
-      </w:r>
-      <w:r>
-        <w:rPr>
-          <w:rFonts w:eastAsia="Calibri"/>
-          <w:lang w:val="en-CA"/>
-        </w:rPr>
-        <w:t>, converting strings to numbers, find and replace)</w:t>
-      </w:r>
-    </w:p>
-    <w:p>
-      <w:pPr>
-        <w:pStyle w:val="ListParagraph"/>
-        <w:numPr>
-          <w:ilvl w:val="1"/>
-          <w:numId w:val="2"/>
-        </w:numPr>
-        <w:spacing w:before="240" w:line="360" w:lineRule="auto"/>
-        <w:rPr>
-          <w:rFonts w:eastAsia="Calibri"/>
-          <w:lang w:val="en-CA"/>
-        </w:rPr>
-      </w:pPr>
-      <w:r>
-        <w:rPr>
-          <w:rFonts w:eastAsia="Calibri"/>
-          <w:lang w:val="en-CA"/>
-        </w:rPr>
-        <w:t>Introduction to Tuples, Lists and Dictionaries</w:t>
-      </w:r>
-    </w:p>
-    <w:p>
-      <w:pPr>
-        <w:pStyle w:val="ListParagraph"/>
-        <w:numPr>
-          <w:ilvl w:val="2"/>
-          <w:numId w:val="2"/>
-        </w:numPr>
-        <w:spacing w:before="240" w:line="360" w:lineRule="auto"/>
-        <w:rPr>
-          <w:rFonts w:eastAsia="Calibri"/>
-          <w:lang w:val="en-CA"/>
-        </w:rPr>
-      </w:pPr>
-      <w:r>
-        <w:rPr>
-          <w:rFonts w:eastAsia="Calibri"/>
-          <w:lang w:val="en-CA"/>
-        </w:rPr>
-        <w:t>Tuples and Tuple Unpacking</w:t>
-      </w:r>
-    </w:p>
-    <w:p>
-      <w:pPr>
-        <w:pStyle w:val="ListParagraph"/>
-        <w:numPr>
-          <w:ilvl w:val="2"/>
-          <w:numId w:val="2"/>
-        </w:numPr>
-        <w:spacing w:before="240" w:line="360" w:lineRule="auto"/>
-        <w:rPr>
-          <w:rFonts w:eastAsia="Calibri"/>
-          <w:lang w:val="en-CA"/>
-        </w:rPr>
-      </w:pPr>
-      <w:r>
-        <w:rPr>
-          <w:rFonts w:eastAsia="Calibri"/>
-          <w:lang w:val="en-CA"/>
-        </w:rPr>
-        <w:t>Lists and List Methods (adding, removing, slicing)</w:t>
-      </w:r>
-    </w:p>
-    <w:p>
-      <w:pPr>
-        <w:pStyle w:val="ListParagraph"/>
-        <w:numPr>
-          <w:ilvl w:val="2"/>
-          <w:numId w:val="2"/>
-        </w:numPr>
-        <w:spacing w:before="240" w:line="360" w:lineRule="auto"/>
-        <w:rPr>
-          <w:rFonts w:eastAsia="Calibri"/>
-          <w:lang w:val="en-CA"/>
-        </w:rPr>
-      </w:pPr>
-      <w:r>
-        <w:rPr>
-          <w:rFonts w:eastAsia="Calibri"/>
-          <w:lang w:val="en-CA"/>
-        </w:rPr>
-        <w:t>Dictionaries (Key-Value storage, accessing, adding, removing)</w:t>
-      </w:r>
-    </w:p>
-    <w:p>
-      <w:pPr>
-        <w:pStyle w:val="ListParagraph"/>
-        <w:numPr>
-          <w:ilvl w:val="1"/>
-          <w:numId w:val="2"/>
-        </w:numPr>
-        <w:spacing w:before="240" w:line="360" w:lineRule="auto"/>
-        <w:rPr>
-          <w:rFonts w:eastAsia="Calibri"/>
-          <w:lang w:val="en-CA"/>
-        </w:rPr>
-      </w:pPr>
-      <w:r>
-        <w:rPr>
-          <w:rFonts w:eastAsia="Calibri"/>
-          <w:lang w:val="en-CA"/>
-        </w:rPr>
-        <w:t>Exercise: Working with Strings and Collections</w:t>
-      </w:r>
-      <w:r>
-        <w:rPr>
-          <w:rFonts w:eastAsia="Calibri"/>
-          <w:lang w:val="en-CA"/>
-        </w:rPr>
-        <w:t xml:space="preserve"> for DNA</w:t>
-      </w:r>
-      <w:r>
-        <w:rPr>
-          <w:rFonts w:eastAsia="Calibri"/>
-          <w:lang w:val="en-CA"/>
-        </w:rPr>
-        <w:t xml:space="preserve"> and </w:t>
-      </w:r>
-      <w:r>
-        <w:rPr>
-          <w:rFonts w:eastAsia="Calibri"/>
-          <w:lang w:val="en-CA"/>
-        </w:rPr>
-        <w:t>P</w:t>
-      </w:r>
-      <w:r>
-        <w:rPr>
-          <w:rFonts w:eastAsia="Calibri"/>
-          <w:lang w:val="en-CA"/>
-        </w:rPr>
-        <w:t>rotein</w:t>
-      </w:r>
-      <w:r>
-        <w:rPr>
-          <w:rFonts w:eastAsia="Calibri"/>
-          <w:lang w:val="en-CA"/>
-        </w:rPr>
-        <w:t xml:space="preserve"> </w:t>
-      </w:r>
-      <w:r>
-        <w:rPr>
-          <w:rFonts w:eastAsia="Calibri"/>
-          <w:lang w:val="en-CA"/>
-        </w:rPr>
-        <w:t>P</w:t>
-      </w:r>
-      <w:r>
-        <w:rPr>
-          <w:rFonts w:eastAsia="Calibri"/>
-          <w:lang w:val="en-CA"/>
-        </w:rPr>
-        <w:t>rocessing</w:t>
-      </w:r>
-    </w:p>
-    <w:p>
-      <w:pPr>
-        <w:pStyle w:val="ListParagraph"/>
-        <w:numPr>
-          <w:ilvl w:val="0"/>
-          <w:numId w:val="2"/>
-        </w:numPr>
-        <w:spacing w:before="240" w:line="360" w:lineRule="auto"/>
-        <w:rPr>
-          <w:rFonts w:eastAsia="Calibri"/>
-          <w:b/>
-          <w:bCs/>
-          <w:lang w:val="en-CA"/>
-        </w:rPr>
-      </w:pPr>
-      <w:r>
-        <w:rPr>
-          <w:rFonts w:eastAsia="Calibri"/>
-          <w:b/>
-          <w:bCs/>
-          <w:lang w:val="en-CA"/>
-        </w:rPr>
-        <w:t xml:space="preserve">Module </w:t>
-      </w:r>
-      <w:r>
-        <w:rPr>
-          <w:rFonts w:eastAsia="Calibri"/>
-          <w:b/>
-          <w:bCs/>
-          <w:lang w:val="en-CA"/>
-        </w:rPr>
-        <w:t>4</w:t>
-      </w:r>
-      <w:r>
-        <w:rPr>
-          <w:rFonts w:eastAsia="Calibri"/>
-          <w:b/>
-          <w:bCs/>
-          <w:lang w:val="en-CA"/>
-        </w:rPr>
-        <w:t xml:space="preserve"> – </w:t>
-      </w:r>
-      <w:r>
-        <w:rPr>
-          <w:rFonts w:eastAsia="Calibri"/>
-          <w:b/>
-          <w:bCs/>
-          <w:lang w:val="en-CA"/>
-        </w:rPr>
-        <w:t>Where to go from here</w:t>
-      </w:r>
-      <w:r>
-        <w:rPr>
-          <w:rFonts w:eastAsia="Calibri"/>
-          <w:b/>
-          <w:bCs/>
-          <w:lang w:val="en-CA"/>
-        </w:rPr>
-        <w:t xml:space="preserve"> (10 minutes)</w:t>
-      </w:r>
-    </w:p>
-    <w:p>
-      <w:pPr>
-        <w:pStyle w:val="ListParagraph"/>
-        <w:numPr>
-          <w:ilvl w:val="1"/>
-          <w:numId w:val="2"/>
-        </w:numPr>
-        <w:spacing w:before="240" w:line="360" w:lineRule="auto"/>
-        <w:rPr>
-          <w:rFonts w:eastAsia="Calibri"/>
-          <w:lang w:val="en-CA"/>
-        </w:rPr>
-      </w:pPr>
-      <w:r>
-        <w:rPr>
-          <w:rFonts w:eastAsia="Calibri"/>
-          <w:lang w:val="en-CA"/>
-        </w:rPr>
-        <w:t>What to learn next? How?</w:t>
-      </w:r>
-    </w:p>
-    <w:p>
-      <w:pPr>
-        <w:pStyle w:val="ListParagraph"/>
-        <w:numPr>
-          <w:ilvl w:val="1"/>
-          <w:numId w:val="2"/>
-        </w:numPr>
-        <w:spacing w:before="240" w:line="360" w:lineRule="auto"/>
-        <w:rPr>
-          <w:rFonts w:eastAsia="Calibri"/>
-          <w:lang w:val="en-CA"/>
-        </w:rPr>
-      </w:pPr>
-      <w:r>
-        <w:rPr>
-          <w:rFonts w:eastAsia="Calibri"/>
-          <w:lang w:val="en-CA"/>
-        </w:rPr>
-        <w:t>How to get help</w:t>
-      </w:r>
-      <w:r>
-        <w:rPr>
-          <w:rFonts w:eastAsia="Calibri"/>
-          <w:lang w:val="en-CA"/>
-        </w:rPr>
-        <w:t xml:space="preserve"> and how not to get help</w:t>
-      </w:r>
-    </w:p>
-    <w:p>
-      <w:pPr>
-        <w:pStyle w:val="ListParagraph"/>
-        <w:numPr>
-          <w:ilvl w:val="2"/>
-          <w:numId w:val="2"/>
-        </w:numPr>
-        <w:spacing w:before="240" w:line="360" w:lineRule="auto"/>
-        <w:rPr>
-          <w:rFonts w:eastAsia="Calibri"/>
-          <w:lang w:val="en-CA"/>
-        </w:rPr>
-      </w:pPr>
-      <w:r>
-        <w:rPr>
-          <w:rFonts w:eastAsia="Calibri"/>
-          <w:lang w:val="en-CA"/>
-        </w:rPr>
-        <w:t>Your code editor</w:t>
-      </w:r>
-    </w:p>
-    <w:p>
-      <w:pPr>
-        <w:pStyle w:val="ListParagraph"/>
-        <w:numPr>
-          <w:ilvl w:val="2"/>
-          <w:numId w:val="2"/>
-        </w:numPr>
-        <w:spacing w:before="240" w:line="360" w:lineRule="auto"/>
-        <w:rPr>
-          <w:rFonts w:eastAsia="Calibri"/>
-          <w:lang w:val="en-CA"/>
-        </w:rPr>
-      </w:pPr>
-      <w:r>
-        <w:rPr>
-          <w:rFonts w:eastAsia="Calibri"/>
-          <w:lang w:val="en-CA"/>
-        </w:rPr>
         <w:t>Documentation</w:t>
       </w:r>
     </w:p>
@@ -1849,7 +2036,7 @@
 </file>
 
 <file path=word/endnotes.xml><?xml version="1.0" encoding="utf-8"?>
-<w:endnotes xmlns:wpc="http://schemas.microsoft.com/office/word/2010/wordprocessingCanvas" xmlns:cx="http://schemas.microsoft.com/office/drawing/2014/chartex" xmlns:cx1="http://schemas.microsoft.com/office/drawing/2015/9/8/chartex" xmlns:cx2="http://schemas.microsoft.com/office/drawing/2015/10/21/chartex" xmlns:cx3="http://schemas.microsoft.com/office/drawing/2016/5/9/chartex" xmlns:cx4="http://schemas.microsoft.com/office/drawing/2016/5/10/chartex" xmlns:cx5="http://schemas.microsoft.com/office/drawing/2016/5/11/chartex" xmlns:cx6="http://schemas.microsoft.com/office/drawing/2016/5/12/chartex" xmlns:cx7="http://schemas.microsoft.com/office/drawing/2016/5/13/chartex" xmlns:cx8="http://schemas.microsoft.com/office/drawing/2016/5/14/chartex" xmlns:mc="http://schemas.openxmlformats.org/markup-compatibility/2006" xmlns:aink="http://schemas.microsoft.com/office/drawing/2016/ink" xmlns:am3d="http://schemas.microsoft.com/office/drawing/2017/model3d" xmlns:o="urn:schemas-microsoft-com:office:office" xmlns:oel="http://schemas.microsoft.com/office/2019/extlst" xmlns:r="http://schemas.openxmlformats.org/officeDocument/2006/relationships" xmlns:m="http://schemas.openxmlformats.org/officeDocument/2006/math" xmlns:v="urn:schemas-microsoft-com:vml" xmlns:wp14="http://schemas.microsoft.com/office/word/2010/wordprocessingDrawing" xmlns:wp="http://schemas.openxmlformats.org/drawingml/2006/wordprocessingDrawing" xmlns:w10="urn:schemas-microsoft-com:office:word" xmlns:w="http://schemas.openxmlformats.org/wordprocessingml/2006/main" xmlns:w14="http://schemas.microsoft.com/office/word/2010/wordml" xmlns:w15="http://schemas.microsoft.com/office/word/2012/wordml" xmlns:w16cex="http://schemas.microsoft.com/office/word/2018/wordml/cex" xmlns:w16cid="http://schemas.microsoft.com/office/word/2016/wordml/cid" xmlns:w16="http://schemas.microsoft.com/office/word/2018/wordml" xmlns:w16du="http://schemas.microsoft.com/office/word/2023/wordml/word16du" xmlns:w16sdtdh="http://schemas.microsoft.com/office/word/2020/wordml/sdtdatahash" xmlns:w16se="http://schemas.microsoft.com/office/word/2015/wordml/symex" xmlns:wpg="http://schemas.microsoft.com/office/word/2010/wordprocessingGroup" xmlns:wpi="http://schemas.microsoft.com/office/word/2010/wordprocessingInk" xmlns:wne="http://schemas.microsoft.com/office/word/2006/wordml" xmlns:wps="http://schemas.microsoft.com/office/word/2010/wordprocessingShape" mc:Ignorable="w14 w15 w16se w16cid w16 w16cex w16sdtdh w16du wp14">
+<w:endnotes xmlns:wpc="http://schemas.microsoft.com/office/word/2010/wordprocessingCanvas" xmlns:cx="http://schemas.microsoft.com/office/drawing/2014/chartex" xmlns:cx1="http://schemas.microsoft.com/office/drawing/2015/9/8/chartex" xmlns:cx2="http://schemas.microsoft.com/office/drawing/2015/10/21/chartex" xmlns:cx3="http://schemas.microsoft.com/office/drawing/2016/5/9/chartex" xmlns:cx4="http://schemas.microsoft.com/office/drawing/2016/5/10/chartex" xmlns:cx5="http://schemas.microsoft.com/office/drawing/2016/5/11/chartex" xmlns:cx6="http://schemas.microsoft.com/office/drawing/2016/5/12/chartex" xmlns:cx7="http://schemas.microsoft.com/office/drawing/2016/5/13/chartex" xmlns:cx8="http://schemas.microsoft.com/office/drawing/2016/5/14/chartex" xmlns:mc="http://schemas.openxmlformats.org/markup-compatibility/2006" xmlns:aink="http://schemas.microsoft.com/office/drawing/2016/ink" xmlns:am3d="http://schemas.microsoft.com/office/drawing/2017/model3d" xmlns:o="urn:schemas-microsoft-com:office:office" xmlns:oel="http://schemas.microsoft.com/office/2019/extlst" xmlns:r="http://schemas.openxmlformats.org/officeDocument/2006/relationships" xmlns:m="http://schemas.openxmlformats.org/officeDocument/2006/math" xmlns:v="urn:schemas-microsoft-com:vml" xmlns:wp14="http://schemas.microsoft.com/office/word/2010/wordprocessingDrawing" xmlns:wp="http://schemas.openxmlformats.org/drawingml/2006/wordprocessingDrawing" xmlns:w10="urn:schemas-microsoft-com:office:word" xmlns:w="http://schemas.openxmlformats.org/wordprocessingml/2006/main" xmlns:w14="http://schemas.microsoft.com/office/word/2010/wordml" xmlns:w15="http://schemas.microsoft.com/office/word/2012/wordml" xmlns:w16cex="http://schemas.microsoft.com/office/word/2018/wordml/cex" xmlns:w16cid="http://schemas.microsoft.com/office/word/2016/wordml/cid" xmlns:w16="http://schemas.microsoft.com/office/word/2018/wordml" xmlns:w16du="http://schemas.microsoft.com/office/word/2023/wordml/word16du" xmlns:w16sdtdh="http://schemas.microsoft.com/office/word/2020/wordml/sdtdatahash" xmlns:w16sdtfl="http://schemas.microsoft.com/office/word/2024/wordml/sdtformatlock" xmlns:w16se="http://schemas.microsoft.com/office/word/2015/wordml/symex" xmlns:wpg="http://schemas.microsoft.com/office/word/2010/wordprocessingGroup" xmlns:wpi="http://schemas.microsoft.com/office/word/2010/wordprocessingInk" xmlns:wne="http://schemas.microsoft.com/office/word/2006/wordml" xmlns:wps="http://schemas.microsoft.com/office/word/2010/wordprocessingShape" mc:Ignorable="w14 w15 w16se w16cid w16 w16cex w16sdtdh w16sdtfl w16du wp14">
   <w:endnote w:type="separator" w:id="-1">
     <w:p>
       <w:pPr>
@@ -1874,7 +2061,7 @@
 </file>
 
 <file path=word/footnotes.xml><?xml version="1.0" encoding="utf-8"?>
-<w:footnotes xmlns:wpc="http://schemas.microsoft.com/office/word/2010/wordprocessingCanvas" xmlns:cx="http://schemas.microsoft.com/office/drawing/2014/chartex" xmlns:cx1="http://schemas.microsoft.com/office/drawing/2015/9/8/chartex" xmlns:cx2="http://schemas.microsoft.com/office/drawing/2015/10/21/chartex" xmlns:cx3="http://schemas.microsoft.com/office/drawing/2016/5/9/chartex" xmlns:cx4="http://schemas.microsoft.com/office/drawing/2016/5/10/chartex" xmlns:cx5="http://schemas.microsoft.com/office/drawing/2016/5/11/chartex" xmlns:cx6="http://schemas.microsoft.com/office/drawing/2016/5/12/chartex" xmlns:cx7="http://schemas.microsoft.com/office/drawing/2016/5/13/chartex" xmlns:cx8="http://schemas.microsoft.com/office/drawing/2016/5/14/chartex" xmlns:mc="http://schemas.openxmlformats.org/markup-compatibility/2006" xmlns:aink="http://schemas.microsoft.com/office/drawing/2016/ink" xmlns:am3d="http://schemas.microsoft.com/office/drawing/2017/model3d" xmlns:o="urn:schemas-microsoft-com:office:office" xmlns:oel="http://schemas.microsoft.com/office/2019/extlst" xmlns:r="http://schemas.openxmlformats.org/officeDocument/2006/relationships" xmlns:m="http://schemas.openxmlformats.org/officeDocument/2006/math" xmlns:v="urn:schemas-microsoft-com:vml" xmlns:wp14="http://schemas.microsoft.com/office/word/2010/wordprocessingDrawing" xmlns:wp="http://schemas.openxmlformats.org/drawingml/2006/wordprocessingDrawing" xmlns:w10="urn:schemas-microsoft-com:office:word" xmlns:w="http://schemas.openxmlformats.org/wordprocessingml/2006/main" xmlns:w14="http://schemas.microsoft.com/office/word/2010/wordml" xmlns:w15="http://schemas.microsoft.com/office/word/2012/wordml" xmlns:w16cex="http://schemas.microsoft.com/office/word/2018/wordml/cex" xmlns:w16cid="http://schemas.microsoft.com/office/word/2016/wordml/cid" xmlns:w16="http://schemas.microsoft.com/office/word/2018/wordml" xmlns:w16du="http://schemas.microsoft.com/office/word/2023/wordml/word16du" xmlns:w16sdtdh="http://schemas.microsoft.com/office/word/2020/wordml/sdtdatahash" xmlns:w16se="http://schemas.microsoft.com/office/word/2015/wordml/symex" xmlns:wpg="http://schemas.microsoft.com/office/word/2010/wordprocessingGroup" xmlns:wpi="http://schemas.microsoft.com/office/word/2010/wordprocessingInk" xmlns:wne="http://schemas.microsoft.com/office/word/2006/wordml" xmlns:wps="http://schemas.microsoft.com/office/word/2010/wordprocessingShape" mc:Ignorable="w14 w15 w16se w16cid w16 w16cex w16sdtdh w16du wp14">
+<w:footnotes xmlns:wpc="http://schemas.microsoft.com/office/word/2010/wordprocessingCanvas" xmlns:cx="http://schemas.microsoft.com/office/drawing/2014/chartex" xmlns:cx1="http://schemas.microsoft.com/office/drawing/2015/9/8/chartex" xmlns:cx2="http://schemas.microsoft.com/office/drawing/2015/10/21/chartex" xmlns:cx3="http://schemas.microsoft.com/office/drawing/2016/5/9/chartex" xmlns:cx4="http://schemas.microsoft.com/office/drawing/2016/5/10/chartex" xmlns:cx5="http://schemas.microsoft.com/office/drawing/2016/5/11/chartex" xmlns:cx6="http://schemas.microsoft.com/office/drawing/2016/5/12/chartex" xmlns:cx7="http://schemas.microsoft.com/office/drawing/2016/5/13/chartex" xmlns:cx8="http://schemas.microsoft.com/office/drawing/2016/5/14/chartex" xmlns:mc="http://schemas.openxmlformats.org/markup-compatibility/2006" xmlns:aink="http://schemas.microsoft.com/office/drawing/2016/ink" xmlns:am3d="http://schemas.microsoft.com/office/drawing/2017/model3d" xmlns:o="urn:schemas-microsoft-com:office:office" xmlns:oel="http://schemas.microsoft.com/office/2019/extlst" xmlns:r="http://schemas.openxmlformats.org/officeDocument/2006/relationships" xmlns:m="http://schemas.openxmlformats.org/officeDocument/2006/math" xmlns:v="urn:schemas-microsoft-com:vml" xmlns:wp14="http://schemas.microsoft.com/office/word/2010/wordprocessingDrawing" xmlns:wp="http://schemas.openxmlformats.org/drawingml/2006/wordprocessingDrawing" xmlns:w10="urn:schemas-microsoft-com:office:word" xmlns:w="http://schemas.openxmlformats.org/wordprocessingml/2006/main" xmlns:w14="http://schemas.microsoft.com/office/word/2010/wordml" xmlns:w15="http://schemas.microsoft.com/office/word/2012/wordml" xmlns:w16cex="http://schemas.microsoft.com/office/word/2018/wordml/cex" xmlns:w16cid="http://schemas.microsoft.com/office/word/2016/wordml/cid" xmlns:w16="http://schemas.microsoft.com/office/word/2018/wordml" xmlns:w16du="http://schemas.microsoft.com/office/word/2023/wordml/word16du" xmlns:w16sdtdh="http://schemas.microsoft.com/office/word/2020/wordml/sdtdatahash" xmlns:w16sdtfl="http://schemas.microsoft.com/office/word/2024/wordml/sdtformatlock" xmlns:w16se="http://schemas.microsoft.com/office/word/2015/wordml/symex" xmlns:wpg="http://schemas.microsoft.com/office/word/2010/wordprocessingGroup" xmlns:wpi="http://schemas.microsoft.com/office/word/2010/wordprocessingInk" xmlns:wne="http://schemas.microsoft.com/office/word/2006/wordml" xmlns:wps="http://schemas.microsoft.com/office/word/2010/wordprocessingShape" mc:Ignorable="w14 w15 w16se w16cid w16 w16cex w16sdtdh w16sdtfl w16du wp14">
   <w:footnote w:type="separator" w:id="-1">
     <w:p>
       <w:pPr>
@@ -1899,7 +2086,7 @@
 </file>
 
 <file path=word/header1.xml><?xml version="1.0" encoding="utf-8"?>
-<w:hdr xmlns:wpc="http://schemas.microsoft.com/office/word/2010/wordprocessingCanvas" xmlns:cx="http://schemas.microsoft.com/office/drawing/2014/chartex" xmlns:cx1="http://schemas.microsoft.com/office/drawing/2015/9/8/chartex" xmlns:cx2="http://schemas.microsoft.com/office/drawing/2015/10/21/chartex" xmlns:cx3="http://schemas.microsoft.com/office/drawing/2016/5/9/chartex" xmlns:cx4="http://schemas.microsoft.com/office/drawing/2016/5/10/chartex" xmlns:cx5="http://schemas.microsoft.com/office/drawing/2016/5/11/chartex" xmlns:cx6="http://schemas.microsoft.com/office/drawing/2016/5/12/chartex" xmlns:cx7="http://schemas.microsoft.com/office/drawing/2016/5/13/chartex" xmlns:cx8="http://schemas.microsoft.com/office/drawing/2016/5/14/chartex" xmlns:mc="http://schemas.openxmlformats.org/markup-compatibility/2006" xmlns:aink="http://schemas.microsoft.com/office/drawing/2016/ink" xmlns:am3d="http://schemas.microsoft.com/office/drawing/2017/model3d" xmlns:o="urn:schemas-microsoft-com:office:office" xmlns:oel="http://schemas.microsoft.com/office/2019/extlst" xmlns:r="http://schemas.openxmlformats.org/officeDocument/2006/relationships" xmlns:m="http://schemas.openxmlformats.org/officeDocument/2006/math" xmlns:v="urn:schemas-microsoft-com:vml" xmlns:wp14="http://schemas.microsoft.com/office/word/2010/wordprocessingDrawing" xmlns:wp="http://schemas.openxmlformats.org/drawingml/2006/wordprocessingDrawing" xmlns:w10="urn:schemas-microsoft-com:office:word" xmlns:w="http://schemas.openxmlformats.org/wordprocessingml/2006/main" xmlns:w14="http://schemas.microsoft.com/office/word/2010/wordml" xmlns:w15="http://schemas.microsoft.com/office/word/2012/wordml" xmlns:w16cex="http://schemas.microsoft.com/office/word/2018/wordml/cex" xmlns:w16cid="http://schemas.microsoft.com/office/word/2016/wordml/cid" xmlns:w16="http://schemas.microsoft.com/office/word/2018/wordml" xmlns:w16du="http://schemas.microsoft.com/office/word/2023/wordml/word16du" xmlns:w16sdtdh="http://schemas.microsoft.com/office/word/2020/wordml/sdtdatahash" xmlns:w16se="http://schemas.microsoft.com/office/word/2015/wordml/symex" xmlns:wpg="http://schemas.microsoft.com/office/word/2010/wordprocessingGroup" xmlns:wpi="http://schemas.microsoft.com/office/word/2010/wordprocessingInk" xmlns:wne="http://schemas.microsoft.com/office/word/2006/wordml" xmlns:wps="http://schemas.microsoft.com/office/word/2010/wordprocessingShape" mc:Ignorable="w14 w15 w16se w16cid w16 w16cex w16sdtdh w16du wp14">
+<w:hdr xmlns:wpc="http://schemas.microsoft.com/office/word/2010/wordprocessingCanvas" xmlns:cx="http://schemas.microsoft.com/office/drawing/2014/chartex" xmlns:cx1="http://schemas.microsoft.com/office/drawing/2015/9/8/chartex" xmlns:cx2="http://schemas.microsoft.com/office/drawing/2015/10/21/chartex" xmlns:cx3="http://schemas.microsoft.com/office/drawing/2016/5/9/chartex" xmlns:cx4="http://schemas.microsoft.com/office/drawing/2016/5/10/chartex" xmlns:cx5="http://schemas.microsoft.com/office/drawing/2016/5/11/chartex" xmlns:cx6="http://schemas.microsoft.com/office/drawing/2016/5/12/chartex" xmlns:cx7="http://schemas.microsoft.com/office/drawing/2016/5/13/chartex" xmlns:cx8="http://schemas.microsoft.com/office/drawing/2016/5/14/chartex" xmlns:mc="http://schemas.openxmlformats.org/markup-compatibility/2006" xmlns:aink="http://schemas.microsoft.com/office/drawing/2016/ink" xmlns:am3d="http://schemas.microsoft.com/office/drawing/2017/model3d" xmlns:o="urn:schemas-microsoft-com:office:office" xmlns:oel="http://schemas.microsoft.com/office/2019/extlst" xmlns:r="http://schemas.openxmlformats.org/officeDocument/2006/relationships" xmlns:m="http://schemas.openxmlformats.org/officeDocument/2006/math" xmlns:v="urn:schemas-microsoft-com:vml" xmlns:wp14="http://schemas.microsoft.com/office/word/2010/wordprocessingDrawing" xmlns:wp="http://schemas.openxmlformats.org/drawingml/2006/wordprocessingDrawing" xmlns:w10="urn:schemas-microsoft-com:office:word" xmlns:w="http://schemas.openxmlformats.org/wordprocessingml/2006/main" xmlns:w14="http://schemas.microsoft.com/office/word/2010/wordml" xmlns:w15="http://schemas.microsoft.com/office/word/2012/wordml" xmlns:w16cex="http://schemas.microsoft.com/office/word/2018/wordml/cex" xmlns:w16cid="http://schemas.microsoft.com/office/word/2016/wordml/cid" xmlns:w16="http://schemas.microsoft.com/office/word/2018/wordml" xmlns:w16du="http://schemas.microsoft.com/office/word/2023/wordml/word16du" xmlns:w16sdtdh="http://schemas.microsoft.com/office/word/2020/wordml/sdtdatahash" xmlns:w16sdtfl="http://schemas.microsoft.com/office/word/2024/wordml/sdtformatlock" xmlns:w16se="http://schemas.microsoft.com/office/word/2015/wordml/symex" xmlns:wpg="http://schemas.microsoft.com/office/word/2010/wordprocessingGroup" xmlns:wpi="http://schemas.microsoft.com/office/word/2010/wordprocessingInk" xmlns:wne="http://schemas.microsoft.com/office/word/2006/wordml" xmlns:wps="http://schemas.microsoft.com/office/word/2010/wordprocessingShape" mc:Ignorable="w14 w15 w16se w16cid w16 w16cex w16sdtdh w16sdtfl w16du wp14">
   <w:p>
     <w:pPr>
       <w:jc w:val="right"/>
@@ -1909,7 +2096,7 @@
 </file>
 
 <file path=word/numbering.xml><?xml version="1.0" encoding="utf-8"?>
-<w:numbering xmlns:wpc="http://schemas.microsoft.com/office/word/2010/wordprocessingCanvas" xmlns:cx="http://schemas.microsoft.com/office/drawing/2014/chartex" xmlns:cx1="http://schemas.microsoft.com/office/drawing/2015/9/8/chartex" xmlns:cx2="http://schemas.microsoft.com/office/drawing/2015/10/21/chartex" xmlns:cx3="http://schemas.microsoft.com/office/drawing/2016/5/9/chartex" xmlns:cx4="http://schemas.microsoft.com/office/drawing/2016/5/10/chartex" xmlns:cx5="http://schemas.microsoft.com/office/drawing/2016/5/11/chartex" xmlns:cx6="http://schemas.microsoft.com/office/drawing/2016/5/12/chartex" xmlns:cx7="http://schemas.microsoft.com/office/drawing/2016/5/13/chartex" xmlns:cx8="http://schemas.microsoft.com/office/drawing/2016/5/14/chartex" xmlns:mc="http://schemas.openxmlformats.org/markup-compatibility/2006" xmlns:aink="http://schemas.microsoft.com/office/drawing/2016/ink" xmlns:am3d="http://schemas.microsoft.com/office/drawing/2017/model3d" xmlns:o="urn:schemas-microsoft-com:office:office" xmlns:oel="http://schemas.microsoft.com/office/2019/extlst" xmlns:r="http://schemas.openxmlformats.org/officeDocument/2006/relationships" xmlns:m="http://schemas.openxmlformats.org/officeDocument/2006/math" xmlns:v="urn:schemas-microsoft-com:vml" xmlns:wp14="http://schemas.microsoft.com/office/word/2010/wordprocessingDrawing" xmlns:wp="http://schemas.openxmlformats.org/drawingml/2006/wordprocessingDrawing" xmlns:w10="urn:schemas-microsoft-com:office:word" xmlns:w="http://schemas.openxmlformats.org/wordprocessingml/2006/main" xmlns:w14="http://schemas.microsoft.com/office/word/2010/wordml" xmlns:w15="http://schemas.microsoft.com/office/word/2012/wordml" xmlns:w16cex="http://schemas.microsoft.com/office/word/2018/wordml/cex" xmlns:w16cid="http://schemas.microsoft.com/office/word/2016/wordml/cid" xmlns:w16="http://schemas.microsoft.com/office/word/2018/wordml" xmlns:w16du="http://schemas.microsoft.com/office/word/2023/wordml/word16du" xmlns:w16sdtdh="http://schemas.microsoft.com/office/word/2020/wordml/sdtdatahash" xmlns:w16se="http://schemas.microsoft.com/office/word/2015/wordml/symex" xmlns:wpg="http://schemas.microsoft.com/office/word/2010/wordprocessingGroup" xmlns:wpi="http://schemas.microsoft.com/office/word/2010/wordprocessingInk" xmlns:wne="http://schemas.microsoft.com/office/word/2006/wordml" xmlns:wps="http://schemas.microsoft.com/office/word/2010/wordprocessingShape" mc:Ignorable="w14 w15 w16se w16cid w16 w16cex w16sdtdh w16du wp14">
+<w:numbering xmlns:wpc="http://schemas.microsoft.com/office/word/2010/wordprocessingCanvas" xmlns:cx="http://schemas.microsoft.com/office/drawing/2014/chartex" xmlns:cx1="http://schemas.microsoft.com/office/drawing/2015/9/8/chartex" xmlns:cx2="http://schemas.microsoft.com/office/drawing/2015/10/21/chartex" xmlns:cx3="http://schemas.microsoft.com/office/drawing/2016/5/9/chartex" xmlns:cx4="http://schemas.microsoft.com/office/drawing/2016/5/10/chartex" xmlns:cx5="http://schemas.microsoft.com/office/drawing/2016/5/11/chartex" xmlns:cx6="http://schemas.microsoft.com/office/drawing/2016/5/12/chartex" xmlns:cx7="http://schemas.microsoft.com/office/drawing/2016/5/13/chartex" xmlns:cx8="http://schemas.microsoft.com/office/drawing/2016/5/14/chartex" xmlns:mc="http://schemas.openxmlformats.org/markup-compatibility/2006" xmlns:aink="http://schemas.microsoft.com/office/drawing/2016/ink" xmlns:am3d="http://schemas.microsoft.com/office/drawing/2017/model3d" xmlns:o="urn:schemas-microsoft-com:office:office" xmlns:oel="http://schemas.microsoft.com/office/2019/extlst" xmlns:r="http://schemas.openxmlformats.org/officeDocument/2006/relationships" xmlns:m="http://schemas.openxmlformats.org/officeDocument/2006/math" xmlns:v="urn:schemas-microsoft-com:vml" xmlns:wp14="http://schemas.microsoft.com/office/word/2010/wordprocessingDrawing" xmlns:wp="http://schemas.openxmlformats.org/drawingml/2006/wordprocessingDrawing" xmlns:w10="urn:schemas-microsoft-com:office:word" xmlns:w="http://schemas.openxmlformats.org/wordprocessingml/2006/main" xmlns:w14="http://schemas.microsoft.com/office/word/2010/wordml" xmlns:w15="http://schemas.microsoft.com/office/word/2012/wordml" xmlns:w16cex="http://schemas.microsoft.com/office/word/2018/wordml/cex" xmlns:w16cid="http://schemas.microsoft.com/office/word/2016/wordml/cid" xmlns:w16="http://schemas.microsoft.com/office/word/2018/wordml" xmlns:w16du="http://schemas.microsoft.com/office/word/2023/wordml/word16du" xmlns:w16sdtdh="http://schemas.microsoft.com/office/word/2020/wordml/sdtdatahash" xmlns:w16sdtfl="http://schemas.microsoft.com/office/word/2024/wordml/sdtformatlock" xmlns:w16se="http://schemas.microsoft.com/office/word/2015/wordml/symex" xmlns:wpg="http://schemas.microsoft.com/office/word/2010/wordprocessingGroup" xmlns:wpi="http://schemas.microsoft.com/office/word/2010/wordprocessingInk" xmlns:wne="http://schemas.microsoft.com/office/word/2006/wordml" xmlns:wps="http://schemas.microsoft.com/office/word/2010/wordprocessingShape" mc:Ignorable="w14 w15 w16se w16cid w16 w16cex w16sdtdh w16sdtfl w16du wp14">
   <w:abstractNum w:abstractNumId="0" w15:restartNumberingAfterBreak="0">
     <w:nsid w:val="055D69A2"/>
     <w:multiLevelType w:val="multilevel"/>
@@ -2429,6 +2616,92 @@
     </w:lvl>
   </w:abstractNum>
   <w:abstractNum w:abstractNumId="5" w15:restartNumberingAfterBreak="0">
+    <w:nsid w:val="4AA03235"/>
+    <w:multiLevelType w:val="hybridMultilevel"/>
+    <w:tmpl w:val="90A0E4D2"/>
+    <w:lvl w:ilvl="0" w:tplc="0409000F">
+      <w:start w:val="1"/>
+      <w:numFmt w:val="decimal"/>
+      <w:lvlText w:val="%1."/>
+      <w:lvlJc w:val="left"/>
+      <w:pPr>
+        <w:ind w:left="720" w:hanging="360"/>
+      </w:pPr>
+    </w:lvl>
+    <w:lvl w:ilvl="1" w:tplc="04090019" w:tentative="1">
+      <w:start w:val="1"/>
+      <w:numFmt w:val="lowerLetter"/>
+      <w:lvlText w:val="%2."/>
+      <w:lvlJc w:val="left"/>
+      <w:pPr>
+        <w:ind w:left="1440" w:hanging="360"/>
+      </w:pPr>
+    </w:lvl>
+    <w:lvl w:ilvl="2" w:tplc="0409001B" w:tentative="1">
+      <w:start w:val="1"/>
+      <w:numFmt w:val="lowerRoman"/>
+      <w:lvlText w:val="%3."/>
+      <w:lvlJc w:val="right"/>
+      <w:pPr>
+        <w:ind w:left="2160" w:hanging="180"/>
+      </w:pPr>
+    </w:lvl>
+    <w:lvl w:ilvl="3" w:tplc="0409000F" w:tentative="1">
+      <w:start w:val="1"/>
+      <w:numFmt w:val="decimal"/>
+      <w:lvlText w:val="%4."/>
+      <w:lvlJc w:val="left"/>
+      <w:pPr>
+        <w:ind w:left="2880" w:hanging="360"/>
+      </w:pPr>
+    </w:lvl>
+    <w:lvl w:ilvl="4" w:tplc="04090019" w:tentative="1">
+      <w:start w:val="1"/>
+      <w:numFmt w:val="lowerLetter"/>
+      <w:lvlText w:val="%5."/>
+      <w:lvlJc w:val="left"/>
+      <w:pPr>
+        <w:ind w:left="3600" w:hanging="360"/>
+      </w:pPr>
+    </w:lvl>
+    <w:lvl w:ilvl="5" w:tplc="0409001B" w:tentative="1">
+      <w:start w:val="1"/>
+      <w:numFmt w:val="lowerRoman"/>
+      <w:lvlText w:val="%6."/>
+      <w:lvlJc w:val="right"/>
+      <w:pPr>
+        <w:ind w:left="4320" w:hanging="180"/>
+      </w:pPr>
+    </w:lvl>
+    <w:lvl w:ilvl="6" w:tplc="0409000F" w:tentative="1">
+      <w:start w:val="1"/>
+      <w:numFmt w:val="decimal"/>
+      <w:lvlText w:val="%7."/>
+      <w:lvlJc w:val="left"/>
+      <w:pPr>
+        <w:ind w:left="5040" w:hanging="360"/>
+      </w:pPr>
+    </w:lvl>
+    <w:lvl w:ilvl="7" w:tplc="04090019" w:tentative="1">
+      <w:start w:val="1"/>
+      <w:numFmt w:val="lowerLetter"/>
+      <w:lvlText w:val="%8."/>
+      <w:lvlJc w:val="left"/>
+      <w:pPr>
+        <w:ind w:left="5760" w:hanging="360"/>
+      </w:pPr>
+    </w:lvl>
+    <w:lvl w:ilvl="8" w:tplc="0409001B" w:tentative="1">
+      <w:start w:val="1"/>
+      <w:numFmt w:val="lowerRoman"/>
+      <w:lvlText w:val="%9."/>
+      <w:lvlJc w:val="right"/>
+      <w:pPr>
+        <w:ind w:left="6480" w:hanging="180"/>
+      </w:pPr>
+    </w:lvl>
+  </w:abstractNum>
+  <w:abstractNum w:abstractNumId="6" w15:restartNumberingAfterBreak="0">
     <w:nsid w:val="727F4535"/>
     <w:multiLevelType w:val="hybridMultilevel"/>
     <w:tmpl w:val="0212D38E"/>
@@ -2540,7 +2813,7 @@
       </w:rPr>
     </w:lvl>
   </w:abstractNum>
-  <w:abstractNum w:abstractNumId="6" w15:restartNumberingAfterBreak="0">
+  <w:abstractNum w:abstractNumId="7" w15:restartNumberingAfterBreak="0">
     <w:nsid w:val="78180CBB"/>
     <w:multiLevelType w:val="hybridMultilevel"/>
     <w:tmpl w:val="C688D34C"/>
@@ -2631,7 +2904,7 @@
       </w:pPr>
     </w:lvl>
   </w:abstractNum>
-  <w:abstractNum w:abstractNumId="7" w15:restartNumberingAfterBreak="0">
+  <w:abstractNum w:abstractNumId="8" w15:restartNumberingAfterBreak="0">
     <w:nsid w:val="7BBC2F5A"/>
     <w:multiLevelType w:val="hybridMultilevel"/>
     <w:tmpl w:val="BCCEAAF0"/>
@@ -2717,7 +2990,7 @@
       </w:pPr>
     </w:lvl>
   </w:abstractNum>
-  <w:abstractNum w:abstractNumId="8" w15:restartNumberingAfterBreak="0">
+  <w:abstractNum w:abstractNumId="9" w15:restartNumberingAfterBreak="0">
     <w:nsid w:val="7EC81EDE"/>
     <w:multiLevelType w:val="hybridMultilevel"/>
     <w:tmpl w:val="90DE1862"/>
@@ -2815,13 +3088,13 @@
     <w:abstractNumId w:val="0"/>
   </w:num>
   <w:num w:numId="3" w16cid:durableId="2020227879">
-    <w:abstractNumId w:val="7"/>
+    <w:abstractNumId w:val="8"/>
   </w:num>
   <w:num w:numId="4" w16cid:durableId="356154411">
-    <w:abstractNumId w:val="8"/>
+    <w:abstractNumId w:val="9"/>
   </w:num>
   <w:num w:numId="5" w16cid:durableId="1256406003">
-    <w:abstractNumId w:val="6"/>
+    <w:abstractNumId w:val="7"/>
   </w:num>
   <w:num w:numId="6" w16cid:durableId="1455904140">
     <w:abstractNumId w:val="1"/>
@@ -2833,13 +3106,16 @@
     <w:abstractNumId w:val="4"/>
   </w:num>
   <w:num w:numId="9" w16cid:durableId="1517691809">
+    <w:abstractNumId w:val="6"/>
+  </w:num>
+  <w:num w:numId="10" w16cid:durableId="1874882759">
     <w:abstractNumId w:val="5"/>
   </w:num>
 </w:numbering>
 </file>
 
 <file path=word/styles.xml><?xml version="1.0" encoding="utf-8"?>
-<w:styles xmlns:mc="http://schemas.openxmlformats.org/markup-compatibility/2006" xmlns:r="http://schemas.openxmlformats.org/officeDocument/2006/relationships" xmlns:w="http://schemas.openxmlformats.org/wordprocessingml/2006/main" xmlns:w14="http://schemas.microsoft.com/office/word/2010/wordml" xmlns:w15="http://schemas.microsoft.com/office/word/2012/wordml" xmlns:w16cex="http://schemas.microsoft.com/office/word/2018/wordml/cex" xmlns:w16cid="http://schemas.microsoft.com/office/word/2016/wordml/cid" xmlns:w16="http://schemas.microsoft.com/office/word/2018/wordml" xmlns:w16du="http://schemas.microsoft.com/office/word/2023/wordml/word16du" xmlns:w16sdtdh="http://schemas.microsoft.com/office/word/2020/wordml/sdtdatahash" xmlns:w16se="http://schemas.microsoft.com/office/word/2015/wordml/symex" mc:Ignorable="w14 w15 w16se w16cid w16 w16cex w16sdtdh w16du">
+<w:styles xmlns:mc="http://schemas.openxmlformats.org/markup-compatibility/2006" xmlns:r="http://schemas.openxmlformats.org/officeDocument/2006/relationships" xmlns:w="http://schemas.openxmlformats.org/wordprocessingml/2006/main" xmlns:w14="http://schemas.microsoft.com/office/word/2010/wordml" xmlns:w15="http://schemas.microsoft.com/office/word/2012/wordml" xmlns:w16cex="http://schemas.microsoft.com/office/word/2018/wordml/cex" xmlns:w16cid="http://schemas.microsoft.com/office/word/2016/wordml/cid" xmlns:w16="http://schemas.microsoft.com/office/word/2018/wordml" xmlns:w16du="http://schemas.microsoft.com/office/word/2023/wordml/word16du" xmlns:w16sdtdh="http://schemas.microsoft.com/office/word/2020/wordml/sdtdatahash" xmlns:w16sdtfl="http://schemas.microsoft.com/office/word/2024/wordml/sdtformatlock" xmlns:w16se="http://schemas.microsoft.com/office/word/2015/wordml/symex" mc:Ignorable="w14 w15 w16se w16cid w16 w16cex w16sdtdh w16sdtfl w16du">
   <w:docDefaults>
     <w:rPrDefault>
       <w:rPr>

</xml_diff>